<commit_message>
Sistemata riga di scrittura di "Totale 'Deposito' Generali". Sistemata formula file Excel per TOTALE NUOVI RIMBORSI.
</commit_message>
<xml_diff>
--- a/Manuale_readExcel.docx
+++ b/Manuale_readExcel.docx
@@ -2,14 +2,1174 @@
 <file path=word/document.xml><?xml version="1.0" encoding="utf-8"?>
 <w:document xmlns:wpc="http://schemas.microsoft.com/office/word/2010/wordprocessingCanvas" xmlns:cx="http://schemas.microsoft.com/office/drawing/2014/chartex" xmlns:cx1="http://schemas.microsoft.com/office/drawing/2015/9/8/chartex" xmlns:cx2="http://schemas.microsoft.com/office/drawing/2015/10/21/chartex" xmlns:cx3="http://schemas.microsoft.com/office/drawing/2016/5/9/chartex" xmlns:cx4="http://schemas.microsoft.com/office/drawing/2016/5/10/chartex" xmlns:cx5="http://schemas.microsoft.com/office/drawing/2016/5/11/chartex" xmlns:cx6="http://schemas.microsoft.com/office/drawing/2016/5/12/chartex" xmlns:cx7="http://schemas.microsoft.com/office/drawing/2016/5/13/chartex" xmlns:cx8="http://schemas.microsoft.com/office/drawing/2016/5/14/chartex" xmlns:mc="http://schemas.openxmlformats.org/markup-compatibility/2006" xmlns:aink="http://schemas.microsoft.com/office/drawing/2016/ink" xmlns:am3d="http://schemas.microsoft.com/office/drawing/2017/model3d" xmlns:o="urn:schemas-microsoft-com:office:office" xmlns:oel="http://schemas.microsoft.com/office/2019/extlst" xmlns:r="http://schemas.openxmlformats.org/officeDocument/2006/relationships" xmlns:m="http://schemas.openxmlformats.org/officeDocument/2006/math" xmlns:v="urn:schemas-microsoft-com:vml" xmlns:wp14="http://schemas.microsoft.com/office/word/2010/wordprocessingDrawing" xmlns:wp="http://schemas.openxmlformats.org/drawingml/2006/wordprocessingDrawing" xmlns:w10="urn:schemas-microsoft-com:office:word" xmlns:w="http://schemas.openxmlformats.org/wordprocessingml/2006/main" xmlns:w14="http://schemas.microsoft.com/office/word/2010/wordml" xmlns:w15="http://schemas.microsoft.com/office/word/2012/wordml" xmlns:w16cex="http://schemas.microsoft.com/office/word/2018/wordml/cex" xmlns:w16cid="http://schemas.microsoft.com/office/word/2016/wordml/cid" xmlns:w16="http://schemas.microsoft.com/office/word/2018/wordml" xmlns:w16sdtdh="http://schemas.microsoft.com/office/word/2020/wordml/sdtdatahash" xmlns:w16se="http://schemas.microsoft.com/office/word/2015/wordml/symex" xmlns:wpg="http://schemas.microsoft.com/office/word/2010/wordprocessingGroup" xmlns:wpi="http://schemas.microsoft.com/office/word/2010/wordprocessingInk" xmlns:wne="http://schemas.microsoft.com/office/word/2006/wordml" xmlns:wps="http://schemas.microsoft.com/office/word/2010/wordprocessingShape" mc:Ignorable="w14 w15 w16se w16cid w16 w16cex w16sdtdh wp14">
   <w:body>
+    <w:sdt>
+      <w:sdtPr>
+        <w:id w:val="-1614044758"/>
+        <w:docPartObj>
+          <w:docPartGallery w:val="Table of Contents"/>
+          <w:docPartUnique/>
+        </w:docPartObj>
+      </w:sdtPr>
+      <w:sdtEndPr>
+        <w:rPr>
+          <w:rFonts w:asciiTheme="minorHAnsi" w:eastAsiaTheme="minorHAnsi" w:hAnsiTheme="minorHAnsi" w:cstheme="minorBidi"/>
+          <w:b/>
+          <w:bCs/>
+          <w:color w:val="auto"/>
+          <w:kern w:val="2"/>
+          <w:sz w:val="22"/>
+          <w:szCs w:val="22"/>
+          <w:lang w:eastAsia="en-US"/>
+          <w14:ligatures w14:val="standardContextual"/>
+        </w:rPr>
+      </w:sdtEndPr>
+      <w:sdtContent>
+        <w:p>
+          <w:pPr>
+            <w:pStyle w:val="Titolosommario"/>
+            <w:jc w:val="both"/>
+          </w:pPr>
+          <w:r>
+            <w:t>Sommario</w:t>
+          </w:r>
+        </w:p>
+        <w:p>
+          <w:pPr>
+            <w:pStyle w:val="Sommario1"/>
+            <w:tabs>
+              <w:tab w:val="right" w:leader="dot" w:pos="9628"/>
+            </w:tabs>
+            <w:jc w:val="both"/>
+            <w:rPr>
+              <w:rFonts w:eastAsiaTheme="minorEastAsia"/>
+              <w:noProof/>
+              <w:lang w:eastAsia="it-IT"/>
+            </w:rPr>
+          </w:pPr>
+          <w:r>
+            <w:fldChar w:fldCharType="begin"/>
+          </w:r>
+          <w:r>
+            <w:instrText xml:space="preserve"> TOC \o "1-3" \h \z \u </w:instrText>
+          </w:r>
+          <w:r>
+            <w:fldChar w:fldCharType="separate"/>
+          </w:r>
+          <w:hyperlink w:anchor="_Toc162342599" w:history="1">
+            <w:r>
+              <w:rPr>
+                <w:rStyle w:val="Collegamentoipertestuale"/>
+                <w:noProof/>
+              </w:rPr>
+              <w:t>Organizzazione dei files e delle cartelle</w:t>
+            </w:r>
+            <w:r>
+              <w:rPr>
+                <w:noProof/>
+                <w:webHidden/>
+              </w:rPr>
+              <w:tab/>
+            </w:r>
+            <w:r>
+              <w:rPr>
+                <w:noProof/>
+                <w:webHidden/>
+              </w:rPr>
+              <w:fldChar w:fldCharType="begin"/>
+            </w:r>
+            <w:r>
+              <w:rPr>
+                <w:noProof/>
+                <w:webHidden/>
+              </w:rPr>
+              <w:instrText xml:space="preserve"> PAGEREF _Toc162342599 \h </w:instrText>
+            </w:r>
+            <w:r>
+              <w:rPr>
+                <w:noProof/>
+                <w:webHidden/>
+              </w:rPr>
+            </w:r>
+            <w:r>
+              <w:rPr>
+                <w:noProof/>
+                <w:webHidden/>
+              </w:rPr>
+              <w:fldChar w:fldCharType="separate"/>
+            </w:r>
+            <w:r>
+              <w:rPr>
+                <w:noProof/>
+                <w:webHidden/>
+              </w:rPr>
+              <w:t>2</w:t>
+            </w:r>
+            <w:r>
+              <w:rPr>
+                <w:noProof/>
+                <w:webHidden/>
+              </w:rPr>
+              <w:fldChar w:fldCharType="end"/>
+            </w:r>
+          </w:hyperlink>
+        </w:p>
+        <w:p>
+          <w:pPr>
+            <w:pStyle w:val="Sommario1"/>
+            <w:tabs>
+              <w:tab w:val="right" w:leader="dot" w:pos="9628"/>
+            </w:tabs>
+            <w:jc w:val="both"/>
+            <w:rPr>
+              <w:rFonts w:eastAsiaTheme="minorEastAsia"/>
+              <w:noProof/>
+              <w:lang w:eastAsia="it-IT"/>
+            </w:rPr>
+          </w:pPr>
+          <w:hyperlink w:anchor="_Toc162342600" w:history="1">
+            <w:r>
+              <w:rPr>
+                <w:rStyle w:val="Collegamentoipertestuale"/>
+                <w:noProof/>
+              </w:rPr>
+              <w:t>Procedura di esecuzione del programma</w:t>
+            </w:r>
+            <w:r>
+              <w:rPr>
+                <w:noProof/>
+                <w:webHidden/>
+              </w:rPr>
+              <w:tab/>
+            </w:r>
+            <w:r>
+              <w:rPr>
+                <w:noProof/>
+                <w:webHidden/>
+              </w:rPr>
+              <w:fldChar w:fldCharType="begin"/>
+            </w:r>
+            <w:r>
+              <w:rPr>
+                <w:noProof/>
+                <w:webHidden/>
+              </w:rPr>
+              <w:instrText xml:space="preserve"> PAGEREF _Toc162342600 \h </w:instrText>
+            </w:r>
+            <w:r>
+              <w:rPr>
+                <w:noProof/>
+                <w:webHidden/>
+              </w:rPr>
+            </w:r>
+            <w:r>
+              <w:rPr>
+                <w:noProof/>
+                <w:webHidden/>
+              </w:rPr>
+              <w:fldChar w:fldCharType="separate"/>
+            </w:r>
+            <w:r>
+              <w:rPr>
+                <w:noProof/>
+                <w:webHidden/>
+              </w:rPr>
+              <w:t>3</w:t>
+            </w:r>
+            <w:r>
+              <w:rPr>
+                <w:noProof/>
+                <w:webHidden/>
+              </w:rPr>
+              <w:fldChar w:fldCharType="end"/>
+            </w:r>
+          </w:hyperlink>
+        </w:p>
+        <w:p>
+          <w:pPr>
+            <w:pStyle w:val="Sommario2"/>
+            <w:tabs>
+              <w:tab w:val="left" w:pos="660"/>
+              <w:tab w:val="right" w:leader="dot" w:pos="9628"/>
+            </w:tabs>
+            <w:jc w:val="both"/>
+            <w:rPr>
+              <w:rFonts w:eastAsiaTheme="minorEastAsia"/>
+              <w:noProof/>
+              <w:lang w:eastAsia="it-IT"/>
+            </w:rPr>
+          </w:pPr>
+          <w:hyperlink w:anchor="_Toc162342601" w:history="1">
+            <w:r>
+              <w:rPr>
+                <w:rStyle w:val="Collegamentoipertestuale"/>
+                <w:noProof/>
+              </w:rPr>
+              <w:t>1.</w:t>
+            </w:r>
+            <w:r>
+              <w:rPr>
+                <w:rFonts w:eastAsiaTheme="minorEastAsia"/>
+                <w:noProof/>
+                <w:lang w:eastAsia="it-IT"/>
+              </w:rPr>
+              <w:tab/>
+            </w:r>
+            <w:r>
+              <w:rPr>
+                <w:rStyle w:val="Collegamentoipertestuale"/>
+                <w:noProof/>
+              </w:rPr>
+              <w:t>Download e copia dei files nelle cartelle</w:t>
+            </w:r>
+            <w:r>
+              <w:rPr>
+                <w:noProof/>
+                <w:webHidden/>
+              </w:rPr>
+              <w:tab/>
+            </w:r>
+            <w:r>
+              <w:rPr>
+                <w:noProof/>
+                <w:webHidden/>
+              </w:rPr>
+              <w:fldChar w:fldCharType="begin"/>
+            </w:r>
+            <w:r>
+              <w:rPr>
+                <w:noProof/>
+                <w:webHidden/>
+              </w:rPr>
+              <w:instrText xml:space="preserve"> PAGEREF _Toc162342601 \h </w:instrText>
+            </w:r>
+            <w:r>
+              <w:rPr>
+                <w:noProof/>
+                <w:webHidden/>
+              </w:rPr>
+            </w:r>
+            <w:r>
+              <w:rPr>
+                <w:noProof/>
+                <w:webHidden/>
+              </w:rPr>
+              <w:fldChar w:fldCharType="separate"/>
+            </w:r>
+            <w:r>
+              <w:rPr>
+                <w:noProof/>
+                <w:webHidden/>
+              </w:rPr>
+              <w:t>3</w:t>
+            </w:r>
+            <w:r>
+              <w:rPr>
+                <w:noProof/>
+                <w:webHidden/>
+              </w:rPr>
+              <w:fldChar w:fldCharType="end"/>
+            </w:r>
+          </w:hyperlink>
+        </w:p>
+        <w:p>
+          <w:pPr>
+            <w:pStyle w:val="Sommario2"/>
+            <w:tabs>
+              <w:tab w:val="left" w:pos="660"/>
+              <w:tab w:val="right" w:leader="dot" w:pos="9628"/>
+            </w:tabs>
+            <w:jc w:val="both"/>
+            <w:rPr>
+              <w:rFonts w:eastAsiaTheme="minorEastAsia"/>
+              <w:noProof/>
+              <w:lang w:eastAsia="it-IT"/>
+            </w:rPr>
+          </w:pPr>
+          <w:hyperlink w:anchor="_Toc162342602" w:history="1">
+            <w:r>
+              <w:rPr>
+                <w:rStyle w:val="Collegamentoipertestuale"/>
+                <w:noProof/>
+              </w:rPr>
+              <w:t>2.</w:t>
+            </w:r>
+            <w:r>
+              <w:rPr>
+                <w:rFonts w:eastAsiaTheme="minorEastAsia"/>
+                <w:noProof/>
+                <w:lang w:eastAsia="it-IT"/>
+              </w:rPr>
+              <w:tab/>
+            </w:r>
+            <w:r>
+              <w:rPr>
+                <w:rStyle w:val="Collegamentoipertestuale"/>
+                <w:noProof/>
+              </w:rPr>
+              <w:t>Avvio del programma</w:t>
+            </w:r>
+            <w:r>
+              <w:rPr>
+                <w:noProof/>
+                <w:webHidden/>
+              </w:rPr>
+              <w:tab/>
+            </w:r>
+            <w:r>
+              <w:rPr>
+                <w:noProof/>
+                <w:webHidden/>
+              </w:rPr>
+              <w:fldChar w:fldCharType="begin"/>
+            </w:r>
+            <w:r>
+              <w:rPr>
+                <w:noProof/>
+                <w:webHidden/>
+              </w:rPr>
+              <w:instrText xml:space="preserve"> PAGEREF _Toc162342602 \h </w:instrText>
+            </w:r>
+            <w:r>
+              <w:rPr>
+                <w:noProof/>
+                <w:webHidden/>
+              </w:rPr>
+            </w:r>
+            <w:r>
+              <w:rPr>
+                <w:noProof/>
+                <w:webHidden/>
+              </w:rPr>
+              <w:fldChar w:fldCharType="separate"/>
+            </w:r>
+            <w:r>
+              <w:rPr>
+                <w:noProof/>
+                <w:webHidden/>
+              </w:rPr>
+              <w:t>3</w:t>
+            </w:r>
+            <w:r>
+              <w:rPr>
+                <w:noProof/>
+                <w:webHidden/>
+              </w:rPr>
+              <w:fldChar w:fldCharType="end"/>
+            </w:r>
+          </w:hyperlink>
+        </w:p>
+        <w:p>
+          <w:pPr>
+            <w:pStyle w:val="Sommario2"/>
+            <w:tabs>
+              <w:tab w:val="left" w:pos="660"/>
+              <w:tab w:val="right" w:leader="dot" w:pos="9628"/>
+            </w:tabs>
+            <w:jc w:val="both"/>
+            <w:rPr>
+              <w:rFonts w:eastAsiaTheme="minorEastAsia"/>
+              <w:noProof/>
+              <w:lang w:eastAsia="it-IT"/>
+            </w:rPr>
+          </w:pPr>
+          <w:hyperlink w:anchor="_Toc162342603" w:history="1">
+            <w:r>
+              <w:rPr>
+                <w:rStyle w:val="Collegamentoipertestuale"/>
+                <w:noProof/>
+              </w:rPr>
+              <w:t>3.</w:t>
+            </w:r>
+            <w:r>
+              <w:rPr>
+                <w:rFonts w:eastAsiaTheme="minorEastAsia"/>
+                <w:noProof/>
+                <w:lang w:eastAsia="it-IT"/>
+              </w:rPr>
+              <w:tab/>
+            </w:r>
+            <w:r>
+              <w:rPr>
+                <w:rStyle w:val="Collegamentoipertestuale"/>
+                <w:noProof/>
+              </w:rPr>
+              <w:t>Analisi dei singoli file, scrittura dei e ridenominazione del file</w:t>
+            </w:r>
+            <w:r>
+              <w:rPr>
+                <w:noProof/>
+                <w:webHidden/>
+              </w:rPr>
+              <w:tab/>
+            </w:r>
+            <w:r>
+              <w:rPr>
+                <w:noProof/>
+                <w:webHidden/>
+              </w:rPr>
+              <w:fldChar w:fldCharType="begin"/>
+            </w:r>
+            <w:r>
+              <w:rPr>
+                <w:noProof/>
+                <w:webHidden/>
+              </w:rPr>
+              <w:instrText xml:space="preserve"> PAGEREF _Toc162342603 \h </w:instrText>
+            </w:r>
+            <w:r>
+              <w:rPr>
+                <w:noProof/>
+                <w:webHidden/>
+              </w:rPr>
+            </w:r>
+            <w:r>
+              <w:rPr>
+                <w:noProof/>
+                <w:webHidden/>
+              </w:rPr>
+              <w:fldChar w:fldCharType="separate"/>
+            </w:r>
+            <w:r>
+              <w:rPr>
+                <w:noProof/>
+                <w:webHidden/>
+              </w:rPr>
+              <w:t>4</w:t>
+            </w:r>
+            <w:r>
+              <w:rPr>
+                <w:noProof/>
+                <w:webHidden/>
+              </w:rPr>
+              <w:fldChar w:fldCharType="end"/>
+            </w:r>
+          </w:hyperlink>
+        </w:p>
+        <w:p>
+          <w:pPr>
+            <w:pStyle w:val="Sommario2"/>
+            <w:tabs>
+              <w:tab w:val="left" w:pos="660"/>
+              <w:tab w:val="right" w:leader="dot" w:pos="9628"/>
+            </w:tabs>
+            <w:jc w:val="both"/>
+            <w:rPr>
+              <w:rFonts w:eastAsiaTheme="minorEastAsia"/>
+              <w:noProof/>
+              <w:lang w:eastAsia="it-IT"/>
+            </w:rPr>
+          </w:pPr>
+          <w:hyperlink w:anchor="_Toc162342604" w:history="1">
+            <w:r>
+              <w:rPr>
+                <w:rStyle w:val="Collegamentoipertestuale"/>
+                <w:noProof/>
+              </w:rPr>
+              <w:t>4.</w:t>
+            </w:r>
+            <w:r>
+              <w:rPr>
+                <w:rFonts w:eastAsiaTheme="minorEastAsia"/>
+                <w:noProof/>
+                <w:lang w:eastAsia="it-IT"/>
+              </w:rPr>
+              <w:tab/>
+            </w:r>
+            <w:r>
+              <w:rPr>
+                <w:rStyle w:val="Collegamentoipertestuale"/>
+                <w:noProof/>
+              </w:rPr>
+              <w:t>Calcolo e scrittura dei NUOVI SOSPESI nel foglio ‘PRIMA NOTA’</w:t>
+            </w:r>
+            <w:r>
+              <w:rPr>
+                <w:noProof/>
+                <w:webHidden/>
+              </w:rPr>
+              <w:tab/>
+            </w:r>
+            <w:r>
+              <w:rPr>
+                <w:noProof/>
+                <w:webHidden/>
+              </w:rPr>
+              <w:fldChar w:fldCharType="begin"/>
+            </w:r>
+            <w:r>
+              <w:rPr>
+                <w:noProof/>
+                <w:webHidden/>
+              </w:rPr>
+              <w:instrText xml:space="preserve"> PAGEREF _Toc162342604 \h </w:instrText>
+            </w:r>
+            <w:r>
+              <w:rPr>
+                <w:noProof/>
+                <w:webHidden/>
+              </w:rPr>
+            </w:r>
+            <w:r>
+              <w:rPr>
+                <w:noProof/>
+                <w:webHidden/>
+              </w:rPr>
+              <w:fldChar w:fldCharType="separate"/>
+            </w:r>
+            <w:r>
+              <w:rPr>
+                <w:noProof/>
+                <w:webHidden/>
+              </w:rPr>
+              <w:t>4</w:t>
+            </w:r>
+            <w:r>
+              <w:rPr>
+                <w:noProof/>
+                <w:webHidden/>
+              </w:rPr>
+              <w:fldChar w:fldCharType="end"/>
+            </w:r>
+          </w:hyperlink>
+        </w:p>
+        <w:p>
+          <w:pPr>
+            <w:pStyle w:val="Sommario1"/>
+            <w:tabs>
+              <w:tab w:val="right" w:leader="dot" w:pos="9628"/>
+            </w:tabs>
+            <w:jc w:val="both"/>
+            <w:rPr>
+              <w:rFonts w:eastAsiaTheme="minorEastAsia"/>
+              <w:noProof/>
+              <w:lang w:eastAsia="it-IT"/>
+            </w:rPr>
+          </w:pPr>
+          <w:hyperlink w:anchor="_Toc162342605" w:history="1">
+            <w:r>
+              <w:rPr>
+                <w:rStyle w:val="Collegamentoipertestuale"/>
+                <w:noProof/>
+              </w:rPr>
+              <w:t>Gestione dei diversi METODI DI PAGAMENTO per ogni COMPAGNIA</w:t>
+            </w:r>
+            <w:r>
+              <w:rPr>
+                <w:noProof/>
+                <w:webHidden/>
+              </w:rPr>
+              <w:tab/>
+            </w:r>
+            <w:r>
+              <w:rPr>
+                <w:noProof/>
+                <w:webHidden/>
+              </w:rPr>
+              <w:fldChar w:fldCharType="begin"/>
+            </w:r>
+            <w:r>
+              <w:rPr>
+                <w:noProof/>
+                <w:webHidden/>
+              </w:rPr>
+              <w:instrText xml:space="preserve"> PAGEREF _Toc162342605 \h </w:instrText>
+            </w:r>
+            <w:r>
+              <w:rPr>
+                <w:noProof/>
+                <w:webHidden/>
+              </w:rPr>
+            </w:r>
+            <w:r>
+              <w:rPr>
+                <w:noProof/>
+                <w:webHidden/>
+              </w:rPr>
+              <w:fldChar w:fldCharType="separate"/>
+            </w:r>
+            <w:r>
+              <w:rPr>
+                <w:noProof/>
+                <w:webHidden/>
+              </w:rPr>
+              <w:t>5</w:t>
+            </w:r>
+            <w:r>
+              <w:rPr>
+                <w:noProof/>
+                <w:webHidden/>
+              </w:rPr>
+              <w:fldChar w:fldCharType="end"/>
+            </w:r>
+          </w:hyperlink>
+        </w:p>
+        <w:p>
+          <w:pPr>
+            <w:pStyle w:val="Sommario2"/>
+            <w:tabs>
+              <w:tab w:val="right" w:leader="dot" w:pos="9628"/>
+            </w:tabs>
+            <w:jc w:val="both"/>
+            <w:rPr>
+              <w:rFonts w:eastAsiaTheme="minorEastAsia"/>
+              <w:noProof/>
+              <w:lang w:eastAsia="it-IT"/>
+            </w:rPr>
+          </w:pPr>
+          <w:hyperlink w:anchor="_Toc162342606" w:history="1">
+            <w:r>
+              <w:rPr>
+                <w:rStyle w:val="Collegamentoipertestuale"/>
+                <w:noProof/>
+              </w:rPr>
+              <w:t>Generali: metodi di pagamento</w:t>
+            </w:r>
+            <w:r>
+              <w:rPr>
+                <w:noProof/>
+                <w:webHidden/>
+              </w:rPr>
+              <w:tab/>
+            </w:r>
+            <w:r>
+              <w:rPr>
+                <w:noProof/>
+                <w:webHidden/>
+              </w:rPr>
+              <w:fldChar w:fldCharType="begin"/>
+            </w:r>
+            <w:r>
+              <w:rPr>
+                <w:noProof/>
+                <w:webHidden/>
+              </w:rPr>
+              <w:instrText xml:space="preserve"> PAGEREF _Toc162342606 \h </w:instrText>
+            </w:r>
+            <w:r>
+              <w:rPr>
+                <w:noProof/>
+                <w:webHidden/>
+              </w:rPr>
+            </w:r>
+            <w:r>
+              <w:rPr>
+                <w:noProof/>
+                <w:webHidden/>
+              </w:rPr>
+              <w:fldChar w:fldCharType="separate"/>
+            </w:r>
+            <w:r>
+              <w:rPr>
+                <w:noProof/>
+                <w:webHidden/>
+              </w:rPr>
+              <w:t>5</w:t>
+            </w:r>
+            <w:r>
+              <w:rPr>
+                <w:noProof/>
+                <w:webHidden/>
+              </w:rPr>
+              <w:fldChar w:fldCharType="end"/>
+            </w:r>
+          </w:hyperlink>
+        </w:p>
+        <w:p>
+          <w:pPr>
+            <w:pStyle w:val="Sommario2"/>
+            <w:tabs>
+              <w:tab w:val="right" w:leader="dot" w:pos="9628"/>
+            </w:tabs>
+            <w:jc w:val="both"/>
+            <w:rPr>
+              <w:rFonts w:eastAsiaTheme="minorEastAsia"/>
+              <w:noProof/>
+              <w:lang w:eastAsia="it-IT"/>
+            </w:rPr>
+          </w:pPr>
+          <w:hyperlink w:anchor="_Toc162342607" w:history="1">
+            <w:r>
+              <w:rPr>
+                <w:rStyle w:val="Collegamentoipertestuale"/>
+                <w:noProof/>
+              </w:rPr>
+              <w:t>Cattolica: metodi di pagamento</w:t>
+            </w:r>
+            <w:r>
+              <w:rPr>
+                <w:noProof/>
+                <w:webHidden/>
+              </w:rPr>
+              <w:tab/>
+            </w:r>
+            <w:r>
+              <w:rPr>
+                <w:noProof/>
+                <w:webHidden/>
+              </w:rPr>
+              <w:fldChar w:fldCharType="begin"/>
+            </w:r>
+            <w:r>
+              <w:rPr>
+                <w:noProof/>
+                <w:webHidden/>
+              </w:rPr>
+              <w:instrText xml:space="preserve"> PAGEREF _Toc162342607 \h </w:instrText>
+            </w:r>
+            <w:r>
+              <w:rPr>
+                <w:noProof/>
+                <w:webHidden/>
+              </w:rPr>
+            </w:r>
+            <w:r>
+              <w:rPr>
+                <w:noProof/>
+                <w:webHidden/>
+              </w:rPr>
+              <w:fldChar w:fldCharType="separate"/>
+            </w:r>
+            <w:r>
+              <w:rPr>
+                <w:noProof/>
+                <w:webHidden/>
+              </w:rPr>
+              <w:t>6</w:t>
+            </w:r>
+            <w:r>
+              <w:rPr>
+                <w:noProof/>
+                <w:webHidden/>
+              </w:rPr>
+              <w:fldChar w:fldCharType="end"/>
+            </w:r>
+          </w:hyperlink>
+        </w:p>
+        <w:p>
+          <w:pPr>
+            <w:pStyle w:val="Sommario2"/>
+            <w:tabs>
+              <w:tab w:val="right" w:leader="dot" w:pos="9628"/>
+            </w:tabs>
+            <w:jc w:val="both"/>
+            <w:rPr>
+              <w:rFonts w:eastAsiaTheme="minorEastAsia"/>
+              <w:noProof/>
+              <w:lang w:eastAsia="it-IT"/>
+            </w:rPr>
+          </w:pPr>
+          <w:hyperlink w:anchor="_Toc162342608" w:history="1">
+            <w:r>
+              <w:rPr>
+                <w:rStyle w:val="Collegamentoipertestuale"/>
+                <w:noProof/>
+              </w:rPr>
+              <w:t>Tutela Legale: metodi di pagamento</w:t>
+            </w:r>
+            <w:r>
+              <w:rPr>
+                <w:noProof/>
+                <w:webHidden/>
+              </w:rPr>
+              <w:tab/>
+            </w:r>
+            <w:r>
+              <w:rPr>
+                <w:noProof/>
+                <w:webHidden/>
+              </w:rPr>
+              <w:fldChar w:fldCharType="begin"/>
+            </w:r>
+            <w:r>
+              <w:rPr>
+                <w:noProof/>
+                <w:webHidden/>
+              </w:rPr>
+              <w:instrText xml:space="preserve"> PAGEREF _Toc162342608 \h </w:instrText>
+            </w:r>
+            <w:r>
+              <w:rPr>
+                <w:noProof/>
+                <w:webHidden/>
+              </w:rPr>
+            </w:r>
+            <w:r>
+              <w:rPr>
+                <w:noProof/>
+                <w:webHidden/>
+              </w:rPr>
+              <w:fldChar w:fldCharType="separate"/>
+            </w:r>
+            <w:r>
+              <w:rPr>
+                <w:noProof/>
+                <w:webHidden/>
+              </w:rPr>
+              <w:t>6</w:t>
+            </w:r>
+            <w:r>
+              <w:rPr>
+                <w:noProof/>
+                <w:webHidden/>
+              </w:rPr>
+              <w:fldChar w:fldCharType="end"/>
+            </w:r>
+          </w:hyperlink>
+        </w:p>
+        <w:p>
+          <w:pPr>
+            <w:pStyle w:val="Sommario1"/>
+            <w:tabs>
+              <w:tab w:val="right" w:leader="dot" w:pos="9628"/>
+            </w:tabs>
+            <w:jc w:val="both"/>
+            <w:rPr>
+              <w:rFonts w:eastAsiaTheme="minorEastAsia"/>
+              <w:noProof/>
+              <w:lang w:eastAsia="it-IT"/>
+            </w:rPr>
+          </w:pPr>
+          <w:hyperlink w:anchor="_Toc162342609" w:history="1">
+            <w:r>
+              <w:rPr>
+                <w:rStyle w:val="Collegamentoipertestuale"/>
+                <w:noProof/>
+              </w:rPr>
+              <w:t>Versamenti</w:t>
+            </w:r>
+            <w:r>
+              <w:rPr>
+                <w:noProof/>
+                <w:webHidden/>
+              </w:rPr>
+              <w:tab/>
+            </w:r>
+            <w:r>
+              <w:rPr>
+                <w:noProof/>
+                <w:webHidden/>
+              </w:rPr>
+              <w:fldChar w:fldCharType="begin"/>
+            </w:r>
+            <w:r>
+              <w:rPr>
+                <w:noProof/>
+                <w:webHidden/>
+              </w:rPr>
+              <w:instrText xml:space="preserve"> PAGEREF _Toc162342609 \h </w:instrText>
+            </w:r>
+            <w:r>
+              <w:rPr>
+                <w:noProof/>
+                <w:webHidden/>
+              </w:rPr>
+            </w:r>
+            <w:r>
+              <w:rPr>
+                <w:noProof/>
+                <w:webHidden/>
+              </w:rPr>
+              <w:fldChar w:fldCharType="separate"/>
+            </w:r>
+            <w:r>
+              <w:rPr>
+                <w:noProof/>
+                <w:webHidden/>
+              </w:rPr>
+              <w:t>7</w:t>
+            </w:r>
+            <w:r>
+              <w:rPr>
+                <w:noProof/>
+                <w:webHidden/>
+              </w:rPr>
+              <w:fldChar w:fldCharType="end"/>
+            </w:r>
+          </w:hyperlink>
+        </w:p>
+        <w:p>
+          <w:pPr>
+            <w:pStyle w:val="Sommario1"/>
+            <w:tabs>
+              <w:tab w:val="right" w:leader="dot" w:pos="9628"/>
+            </w:tabs>
+            <w:jc w:val="both"/>
+            <w:rPr>
+              <w:rFonts w:eastAsiaTheme="minorEastAsia"/>
+              <w:noProof/>
+              <w:lang w:eastAsia="it-IT"/>
+            </w:rPr>
+          </w:pPr>
+          <w:hyperlink w:anchor="_Toc162342610" w:history="1">
+            <w:r>
+              <w:rPr>
+                <w:rStyle w:val="Collegamentoipertestuale"/>
+                <w:noProof/>
+              </w:rPr>
+              <w:t xml:space="preserve">Foglio ‘RIMBORSI’ </w:t>
+            </w:r>
+            <w:r>
+              <w:rPr>
+                <w:rStyle w:val="Collegamentoipertestuale"/>
+                <w:iCs/>
+                <w:noProof/>
+              </w:rPr>
+              <w:t xml:space="preserve">e </w:t>
+            </w:r>
+            <w:r>
+              <w:rPr>
+                <w:rStyle w:val="Collegamentoipertestuale"/>
+                <w:noProof/>
+              </w:rPr>
+              <w:t xml:space="preserve">TOTALE RIMBORSI </w:t>
+            </w:r>
+            <w:r>
+              <w:rPr>
+                <w:rStyle w:val="Collegamentoipertestuale"/>
+                <w:iCs/>
+                <w:noProof/>
+              </w:rPr>
+              <w:t xml:space="preserve">nel foglio </w:t>
+            </w:r>
+            <w:r>
+              <w:rPr>
+                <w:rStyle w:val="Collegamentoipertestuale"/>
+                <w:noProof/>
+              </w:rPr>
+              <w:t>‘PRIMA NOTA’</w:t>
+            </w:r>
+            <w:r>
+              <w:rPr>
+                <w:noProof/>
+                <w:webHidden/>
+              </w:rPr>
+              <w:tab/>
+            </w:r>
+            <w:r>
+              <w:rPr>
+                <w:noProof/>
+                <w:webHidden/>
+              </w:rPr>
+              <w:fldChar w:fldCharType="begin"/>
+            </w:r>
+            <w:r>
+              <w:rPr>
+                <w:noProof/>
+                <w:webHidden/>
+              </w:rPr>
+              <w:instrText xml:space="preserve"> PAGEREF _Toc162342610 \h </w:instrText>
+            </w:r>
+            <w:r>
+              <w:rPr>
+                <w:noProof/>
+                <w:webHidden/>
+              </w:rPr>
+            </w:r>
+            <w:r>
+              <w:rPr>
+                <w:noProof/>
+                <w:webHidden/>
+              </w:rPr>
+              <w:fldChar w:fldCharType="separate"/>
+            </w:r>
+            <w:r>
+              <w:rPr>
+                <w:noProof/>
+                <w:webHidden/>
+              </w:rPr>
+              <w:t>7</w:t>
+            </w:r>
+            <w:r>
+              <w:rPr>
+                <w:noProof/>
+                <w:webHidden/>
+              </w:rPr>
+              <w:fldChar w:fldCharType="end"/>
+            </w:r>
+          </w:hyperlink>
+        </w:p>
+        <w:p>
+          <w:pPr>
+            <w:pStyle w:val="Sommario1"/>
+            <w:tabs>
+              <w:tab w:val="right" w:leader="dot" w:pos="9628"/>
+            </w:tabs>
+            <w:jc w:val="both"/>
+            <w:rPr>
+              <w:rFonts w:eastAsiaTheme="minorEastAsia"/>
+              <w:noProof/>
+              <w:lang w:eastAsia="it-IT"/>
+            </w:rPr>
+          </w:pPr>
+          <w:hyperlink w:anchor="_Toc162342611" w:history="1">
+            <w:r>
+              <w:rPr>
+                <w:rStyle w:val="Collegamentoipertestuale"/>
+                <w:noProof/>
+              </w:rPr>
+              <w:t>Gestione dei collaboratori e delle agenzie di riferimento</w:t>
+            </w:r>
+            <w:r>
+              <w:rPr>
+                <w:noProof/>
+                <w:webHidden/>
+              </w:rPr>
+              <w:tab/>
+            </w:r>
+            <w:r>
+              <w:rPr>
+                <w:noProof/>
+                <w:webHidden/>
+              </w:rPr>
+              <w:fldChar w:fldCharType="begin"/>
+            </w:r>
+            <w:r>
+              <w:rPr>
+                <w:noProof/>
+                <w:webHidden/>
+              </w:rPr>
+              <w:instrText xml:space="preserve"> PAGEREF _Toc162342611 \h </w:instrText>
+            </w:r>
+            <w:r>
+              <w:rPr>
+                <w:noProof/>
+                <w:webHidden/>
+              </w:rPr>
+            </w:r>
+            <w:r>
+              <w:rPr>
+                <w:noProof/>
+                <w:webHidden/>
+              </w:rPr>
+              <w:fldChar w:fldCharType="separate"/>
+            </w:r>
+            <w:r>
+              <w:rPr>
+                <w:noProof/>
+                <w:webHidden/>
+              </w:rPr>
+              <w:t>8</w:t>
+            </w:r>
+            <w:r>
+              <w:rPr>
+                <w:noProof/>
+                <w:webHidden/>
+              </w:rPr>
+              <w:fldChar w:fldCharType="end"/>
+            </w:r>
+          </w:hyperlink>
+        </w:p>
+        <w:p>
+          <w:pPr>
+            <w:pStyle w:val="Sommario1"/>
+            <w:tabs>
+              <w:tab w:val="right" w:leader="dot" w:pos="9628"/>
+            </w:tabs>
+            <w:jc w:val="both"/>
+            <w:rPr>
+              <w:rFonts w:eastAsiaTheme="minorEastAsia"/>
+              <w:noProof/>
+              <w:lang w:eastAsia="it-IT"/>
+            </w:rPr>
+          </w:pPr>
+          <w:hyperlink w:anchor="_Toc162342612" w:history="1">
+            <w:r>
+              <w:rPr>
+                <w:rStyle w:val="Collegamentoipertestuale"/>
+                <w:noProof/>
+              </w:rPr>
+              <w:t>Versamento di TIPO ‘Deposito’ nel file Generali</w:t>
+            </w:r>
+            <w:r>
+              <w:rPr>
+                <w:noProof/>
+                <w:webHidden/>
+              </w:rPr>
+              <w:tab/>
+            </w:r>
+            <w:r>
+              <w:rPr>
+                <w:noProof/>
+                <w:webHidden/>
+              </w:rPr>
+              <w:fldChar w:fldCharType="begin"/>
+            </w:r>
+            <w:r>
+              <w:rPr>
+                <w:noProof/>
+                <w:webHidden/>
+              </w:rPr>
+              <w:instrText xml:space="preserve"> PAGEREF _Toc162342612 \h </w:instrText>
+            </w:r>
+            <w:r>
+              <w:rPr>
+                <w:noProof/>
+                <w:webHidden/>
+              </w:rPr>
+            </w:r>
+            <w:r>
+              <w:rPr>
+                <w:noProof/>
+                <w:webHidden/>
+              </w:rPr>
+              <w:fldChar w:fldCharType="separate"/>
+            </w:r>
+            <w:r>
+              <w:rPr>
+                <w:noProof/>
+                <w:webHidden/>
+              </w:rPr>
+              <w:t>9</w:t>
+            </w:r>
+            <w:r>
+              <w:rPr>
+                <w:noProof/>
+                <w:webHidden/>
+              </w:rPr>
+              <w:fldChar w:fldCharType="end"/>
+            </w:r>
+          </w:hyperlink>
+        </w:p>
+        <w:p>
+          <w:pPr>
+            <w:jc w:val="both"/>
+          </w:pPr>
+          <w:r>
+            <w:rPr>
+              <w:b/>
+              <w:bCs/>
+            </w:rPr>
+            <w:fldChar w:fldCharType="end"/>
+          </w:r>
+        </w:p>
+      </w:sdtContent>
+    </w:sdt>
+    <w:p>
+      <w:pPr>
+        <w:jc w:val="both"/>
+        <w:rPr>
+          <w:rFonts w:asciiTheme="majorHAnsi" w:eastAsiaTheme="majorEastAsia" w:hAnsiTheme="majorHAnsi" w:cstheme="majorBidi"/>
+          <w:b/>
+          <w:i/>
+          <w:sz w:val="36"/>
+          <w:szCs w:val="32"/>
+        </w:rPr>
+      </w:pPr>
+      <w:r>
+        <w:br w:type="page"/>
+      </w:r>
+    </w:p>
     <w:p>
       <w:pPr>
         <w:pStyle w:val="Titolo1"/>
         <w:jc w:val="both"/>
       </w:pPr>
-      <w:r>
+      <w:bookmarkStart w:id="0" w:name="_Toc162342599"/>
+      <w:r>
+        <w:lastRenderedPageBreak/>
         <w:t>Organizzazione dei files e delle cartelle</w:t>
       </w:r>
+      <w:bookmarkEnd w:id="0"/>
     </w:p>
     <w:p>
       <w:pPr>
@@ -231,9 +1391,9 @@
           <w:noProof/>
         </w:rPr>
         <w:drawing>
-          <wp:inline distT="0" distB="0" distL="0" distR="0" wp14:anchorId="36C4086C" wp14:editId="494FAD82">
-            <wp:extent cx="6120130" cy="1037590"/>
-            <wp:effectExtent l="0" t="0" r="0" b="0"/>
+          <wp:inline distT="0" distB="0" distL="0" distR="0" wp14:anchorId="36C4086C" wp14:editId="0F587EDB">
+            <wp:extent cx="3657600" cy="620099"/>
+            <wp:effectExtent l="0" t="0" r="0" b="8890"/>
             <wp:docPr id="480808188" name="Immagine 1" descr="Immagine che contiene testo, Carattere, linea, schermata&#10;&#10;Descrizione generata automaticamente"/>
             <wp:cNvGraphicFramePr>
               <a:graphicFrameLocks xmlns:a="http://schemas.openxmlformats.org/drawingml/2006/main" noChangeAspect="1"/>
@@ -254,7 +1414,7 @@
                   <pic:spPr>
                     <a:xfrm>
                       <a:off x="0" y="0"/>
-                      <a:ext cx="6120130" cy="1037590"/>
+                      <a:ext cx="3704919" cy="628121"/>
                     </a:xfrm>
                     <a:prstGeom prst="rect">
                       <a:avLst/>
@@ -330,9 +1490,9 @@
           <w:noProof/>
         </w:rPr>
         <w:drawing>
-          <wp:inline distT="0" distB="0" distL="0" distR="0" wp14:anchorId="2088E78C" wp14:editId="1C4DACD4">
-            <wp:extent cx="6120130" cy="557530"/>
-            <wp:effectExtent l="0" t="0" r="0" b="0"/>
+          <wp:inline distT="0" distB="0" distL="0" distR="0" wp14:anchorId="2088E78C" wp14:editId="7924E001">
+            <wp:extent cx="4399808" cy="400813"/>
+            <wp:effectExtent l="0" t="0" r="1270" b="0"/>
             <wp:docPr id="2026198216" name="Immagine 1"/>
             <wp:cNvGraphicFramePr>
               <a:graphicFrameLocks xmlns:a="http://schemas.openxmlformats.org/drawingml/2006/main" noChangeAspect="1"/>
@@ -353,7 +1513,7 @@
                   <pic:spPr>
                     <a:xfrm>
                       <a:off x="0" y="0"/>
-                      <a:ext cx="6120130" cy="557530"/>
+                      <a:ext cx="4452603" cy="405623"/>
                     </a:xfrm>
                     <a:prstGeom prst="rect">
                       <a:avLst/>
@@ -375,9 +1535,9 @@
           <w:noProof/>
         </w:rPr>
         <w:drawing>
-          <wp:inline distT="0" distB="0" distL="0" distR="0" wp14:anchorId="43868747" wp14:editId="0899D758">
-            <wp:extent cx="6120130" cy="633095"/>
-            <wp:effectExtent l="0" t="0" r="0" b="0"/>
+          <wp:inline distT="0" distB="0" distL="0" distR="0" wp14:anchorId="43868747" wp14:editId="11DE0712">
+            <wp:extent cx="4364182" cy="451451"/>
+            <wp:effectExtent l="0" t="0" r="0" b="6350"/>
             <wp:docPr id="1649804672" name="Immagine 1"/>
             <wp:cNvGraphicFramePr>
               <a:graphicFrameLocks xmlns:a="http://schemas.openxmlformats.org/drawingml/2006/main" noChangeAspect="1"/>
@@ -398,7 +1558,7 @@
                   <pic:spPr>
                     <a:xfrm>
                       <a:off x="0" y="0"/>
-                      <a:ext cx="6120130" cy="633095"/>
+                      <a:ext cx="4534848" cy="469106"/>
                     </a:xfrm>
                     <a:prstGeom prst="rect">
                       <a:avLst/>
@@ -547,15 +1707,21 @@
       <w:pPr>
         <w:jc w:val="both"/>
       </w:pPr>
+      <w:r>
+        <w:br w:type="page"/>
+      </w:r>
     </w:p>
     <w:p>
       <w:pPr>
         <w:pStyle w:val="Titolo1"/>
         <w:jc w:val="both"/>
       </w:pPr>
-      <w:r>
+      <w:bookmarkStart w:id="1" w:name="_Toc162342600"/>
+      <w:r>
+        <w:lastRenderedPageBreak/>
         <w:t>Procedura di esecuzione del programma</w:t>
       </w:r>
+      <w:bookmarkEnd w:id="1"/>
     </w:p>
     <w:p>
       <w:pPr>
@@ -566,9 +1732,11 @@
         </w:numPr>
         <w:jc w:val="both"/>
       </w:pPr>
+      <w:bookmarkStart w:id="2" w:name="_Toc162342601"/>
       <w:r>
         <w:t>Download e copia dei files nelle cartelle</w:t>
       </w:r>
+      <w:bookmarkEnd w:id="2"/>
     </w:p>
     <w:p>
       <w:pPr>
@@ -625,8 +1793,19 @@
           <w:i/>
           <w:iCs/>
         </w:rPr>
-        <w:t>.xls</w:t>
-      </w:r>
+        <w:t>.</w:t>
+      </w:r>
+      <w:proofErr w:type="spellStart"/>
+      <w:r>
+        <w:rPr>
+          <w:b/>
+          <w:bCs/>
+          <w:i/>
+          <w:iCs/>
+        </w:rPr>
+        <w:t>xls</w:t>
+      </w:r>
+      <w:proofErr w:type="spellEnd"/>
       <w:r>
         <w:t xml:space="preserve">, ognuno nella propria </w:t>
       </w:r>
@@ -662,7 +1841,6 @@
           <w:i/>
           <w:iCs/>
         </w:rPr>
-        <w:lastRenderedPageBreak/>
         <w:t>N.B.</w:t>
       </w:r>
       <w:r>
@@ -736,9 +1914,11 @@
         </w:numPr>
         <w:jc w:val="both"/>
       </w:pPr>
+      <w:bookmarkStart w:id="3" w:name="_Toc162342602"/>
       <w:r>
         <w:t>Avvio del programma</w:t>
       </w:r>
+      <w:bookmarkEnd w:id="3"/>
     </w:p>
     <w:p>
       <w:pPr>
@@ -788,9 +1968,9 @@
           <w:noProof/>
         </w:rPr>
         <w:drawing>
-          <wp:inline distT="0" distB="0" distL="0" distR="0" wp14:anchorId="27E5544B" wp14:editId="7646F97A">
-            <wp:extent cx="6120130" cy="870585"/>
-            <wp:effectExtent l="0" t="0" r="0" b="5715"/>
+          <wp:inline distT="0" distB="0" distL="0" distR="0" wp14:anchorId="27E5544B" wp14:editId="480AAF45">
+            <wp:extent cx="3598224" cy="511845"/>
+            <wp:effectExtent l="0" t="0" r="2540" b="2540"/>
             <wp:docPr id="403216422" name="Immagine 1" descr="Immagine che contiene testo, schermata, Carattere&#10;&#10;Descrizione generata automaticamente"/>
             <wp:cNvGraphicFramePr>
               <a:graphicFrameLocks xmlns:a="http://schemas.openxmlformats.org/drawingml/2006/main" noChangeAspect="1"/>
@@ -811,7 +1991,7 @@
                   <pic:spPr>
                     <a:xfrm>
                       <a:off x="0" y="0"/>
-                      <a:ext cx="6120130" cy="870585"/>
+                      <a:ext cx="3648000" cy="518926"/>
                     </a:xfrm>
                     <a:prstGeom prst="rect">
                       <a:avLst/>
@@ -976,9 +2156,9 @@
           <w:noProof/>
         </w:rPr>
         <w:drawing>
-          <wp:inline distT="0" distB="0" distL="0" distR="0" wp14:anchorId="3335F1AB" wp14:editId="6BDFA374">
-            <wp:extent cx="6120130" cy="1064260"/>
-            <wp:effectExtent l="0" t="0" r="0" b="2540"/>
+          <wp:inline distT="0" distB="0" distL="0" distR="0" wp14:anchorId="3335F1AB" wp14:editId="70C4400E">
+            <wp:extent cx="3675413" cy="639136"/>
+            <wp:effectExtent l="0" t="0" r="1270" b="8890"/>
             <wp:docPr id="40734126" name="Immagine 1" descr="Immagine che contiene testo, schermata, Carattere&#10;&#10;Descrizione generata automaticamente"/>
             <wp:cNvGraphicFramePr>
               <a:graphicFrameLocks xmlns:a="http://schemas.openxmlformats.org/drawingml/2006/main" noChangeAspect="1"/>
@@ -999,7 +2179,7 @@
                   <pic:spPr>
                     <a:xfrm>
                       <a:off x="0" y="0"/>
-                      <a:ext cx="6120130" cy="1064260"/>
+                      <a:ext cx="3723927" cy="647572"/>
                     </a:xfrm>
                     <a:prstGeom prst="rect">
                       <a:avLst/>
@@ -1029,9 +2209,9 @@
           <w:noProof/>
         </w:rPr>
         <w:drawing>
-          <wp:inline distT="0" distB="0" distL="0" distR="0" wp14:anchorId="2CCBE6BC" wp14:editId="6E05189D">
-            <wp:extent cx="6120130" cy="1058545"/>
-            <wp:effectExtent l="0" t="0" r="0" b="8255"/>
+          <wp:inline distT="0" distB="0" distL="0" distR="0" wp14:anchorId="2CCBE6BC" wp14:editId="65CACF80">
+            <wp:extent cx="3776353" cy="653163"/>
+            <wp:effectExtent l="0" t="0" r="0" b="0"/>
             <wp:docPr id="439675379" name="Immagine 1" descr="Immagine che contiene testo, schermata, Carattere&#10;&#10;Descrizione generata automaticamente"/>
             <wp:cNvGraphicFramePr>
               <a:graphicFrameLocks xmlns:a="http://schemas.openxmlformats.org/drawingml/2006/main" noChangeAspect="1"/>
@@ -1052,7 +2232,7 @@
                   <pic:spPr>
                     <a:xfrm>
                       <a:off x="0" y="0"/>
-                      <a:ext cx="6120130" cy="1058545"/>
+                      <a:ext cx="3818075" cy="660379"/>
                     </a:xfrm>
                     <a:prstGeom prst="rect">
                       <a:avLst/>
@@ -1202,11 +2382,6 @@
     </w:p>
     <w:p>
       <w:pPr>
-        <w:jc w:val="both"/>
-      </w:pPr>
-    </w:p>
-    <w:p>
-      <w:pPr>
         <w:pStyle w:val="Titolo2"/>
         <w:numPr>
           <w:ilvl w:val="0"/>
@@ -1214,6 +2389,7 @@
         </w:numPr>
         <w:jc w:val="both"/>
       </w:pPr>
+      <w:bookmarkStart w:id="4" w:name="_Toc162342603"/>
       <w:r>
         <w:lastRenderedPageBreak/>
         <w:t xml:space="preserve">Analisi dei singoli file, scrittura dei </w:t>
@@ -1221,6 +2397,7 @@
       <w:r>
         <w:t>e ridenominazione del file</w:t>
       </w:r>
+      <w:bookmarkEnd w:id="4"/>
     </w:p>
     <w:p>
       <w:pPr>
@@ -1476,9 +2653,11 @@
         </w:numPr>
         <w:jc w:val="both"/>
       </w:pPr>
+      <w:bookmarkStart w:id="5" w:name="_Toc162342604"/>
       <w:r>
         <w:t>Calcolo e scrittura dei NUOVI SOSPESI nel foglio ‘PRIMA NOTA’</w:t>
       </w:r>
+      <w:bookmarkEnd w:id="5"/>
     </w:p>
     <w:p>
       <w:pPr>
@@ -1568,9 +2747,9 @@
           <w:noProof/>
         </w:rPr>
         <w:drawing>
-          <wp:inline distT="0" distB="0" distL="0" distR="0" wp14:anchorId="589022ED" wp14:editId="3E10F95A">
-            <wp:extent cx="6120130" cy="1752600"/>
-            <wp:effectExtent l="0" t="0" r="0" b="0"/>
+          <wp:inline distT="0" distB="0" distL="0" distR="0" wp14:anchorId="589022ED" wp14:editId="43C75B94">
+            <wp:extent cx="4376057" cy="1253156"/>
+            <wp:effectExtent l="0" t="0" r="5715" b="4445"/>
             <wp:docPr id="1174922604" name="Immagine 1" descr="Immagine che contiene testo, schermata, Carattere, numero&#10;&#10;Descrizione generata automaticamente"/>
             <wp:cNvGraphicFramePr>
               <a:graphicFrameLocks xmlns:a="http://schemas.openxmlformats.org/drawingml/2006/main" noChangeAspect="1"/>
@@ -1591,7 +2770,7 @@
                   <pic:spPr>
                     <a:xfrm>
                       <a:off x="0" y="0"/>
-                      <a:ext cx="6120130" cy="1752600"/>
+                      <a:ext cx="4407521" cy="1262166"/>
                     </a:xfrm>
                     <a:prstGeom prst="rect">
                       <a:avLst/>
@@ -1849,7 +3028,6 @@
         <w:rPr>
           <w:noProof/>
         </w:rPr>
-        <w:lastRenderedPageBreak/>
         <w:drawing>
           <wp:inline distT="0" distB="0" distL="0" distR="0" wp14:anchorId="6EB42B64" wp14:editId="4070DD44">
             <wp:extent cx="6120130" cy="584200"/>
@@ -1898,6 +3076,7 @@
           <w:i/>
           <w:iCs/>
         </w:rPr>
+        <w:lastRenderedPageBreak/>
         <w:t>N.B.</w:t>
       </w:r>
       <w:r>
@@ -1956,9 +3135,11 @@
         <w:pStyle w:val="Titolo1"/>
         <w:jc w:val="both"/>
       </w:pPr>
+      <w:bookmarkStart w:id="6" w:name="_Toc162342605"/>
       <w:r>
         <w:t>Gestione dei diversi METODI DI PAGAMENTO per ogni COMPAGNIA</w:t>
       </w:r>
+      <w:bookmarkEnd w:id="6"/>
     </w:p>
     <w:p>
       <w:pPr>
@@ -2102,9 +3283,11 @@
         <w:pStyle w:val="Titolo2"/>
         <w:jc w:val="both"/>
       </w:pPr>
+      <w:bookmarkStart w:id="7" w:name="_Toc162342606"/>
       <w:r>
         <w:t>Generali: metodi di pagamento</w:t>
       </w:r>
+      <w:bookmarkEnd w:id="7"/>
     </w:p>
     <w:p>
       <w:pPr>
@@ -2498,7 +3681,27 @@
           <w:i/>
           <w:iCs/>
         </w:rPr>
-        <w:t>'Restituz. RID agenziale'</w:t>
+        <w:t>'</w:t>
+      </w:r>
+      <w:proofErr w:type="spellStart"/>
+      <w:r>
+        <w:rPr>
+          <w:b/>
+          <w:bCs/>
+          <w:i/>
+          <w:iCs/>
+        </w:rPr>
+        <w:t>Restituz</w:t>
+      </w:r>
+      <w:proofErr w:type="spellEnd"/>
+      <w:r>
+        <w:rPr>
+          <w:b/>
+          <w:bCs/>
+          <w:i/>
+          <w:iCs/>
+        </w:rPr>
+        <w:t>. RID agenziale'</w:t>
       </w:r>
       <w:r>
         <w:t xml:space="preserve">, tale riga viene saltata e quindi non viene considerata né per gli </w:t>
@@ -2527,13 +3730,6 @@
       <w:r>
         <w:t>.</w:t>
       </w:r>
-    </w:p>
-    <w:p>
-      <w:pPr>
-        <w:pStyle w:val="Paragrafoelenco"/>
-        <w:ind w:left="1440"/>
-        <w:jc w:val="both"/>
-      </w:pPr>
     </w:p>
     <w:p>
       <w:pPr>
@@ -2757,89 +3953,131 @@
           <w:i/>
           <w:iCs/>
         </w:rPr>
+        <w:t xml:space="preserve">COMPENSAZIONE: </w:t>
+      </w:r>
+      <w:r>
+        <w:t>normalmente ha sia</w:t>
+      </w:r>
+      <w:r>
+        <w:rPr>
+          <w:b/>
+          <w:bCs/>
+          <w:i/>
+          <w:iCs/>
+        </w:rPr>
+        <w:t xml:space="preserve"> </w:t>
+      </w:r>
+      <w:proofErr w:type="spellStart"/>
+      <w:r>
+        <w:rPr>
+          <w:b/>
+          <w:bCs/>
+          <w:i/>
+          <w:iCs/>
+        </w:rPr>
+        <w:t>importo_incasso</w:t>
+      </w:r>
+      <w:proofErr w:type="spellEnd"/>
+      <w:r>
+        <w:rPr>
+          <w:b/>
+          <w:bCs/>
+          <w:i/>
+          <w:iCs/>
+        </w:rPr>
+        <w:t xml:space="preserve"> </w:t>
+      </w:r>
+      <w:r>
+        <w:t>sia</w:t>
+      </w:r>
+      <w:r>
+        <w:rPr>
+          <w:b/>
+          <w:bCs/>
+          <w:i/>
+          <w:iCs/>
+        </w:rPr>
+        <w:t xml:space="preserve"> </w:t>
+      </w:r>
+      <w:proofErr w:type="spellStart"/>
+      <w:r>
+        <w:rPr>
+          <w:b/>
+          <w:bCs/>
+          <w:i/>
+          <w:iCs/>
+        </w:rPr>
+        <w:t>importo_provvigione</w:t>
+      </w:r>
+      <w:proofErr w:type="spellEnd"/>
+      <w:r>
+        <w:rPr>
+          <w:b/>
+          <w:bCs/>
+          <w:i/>
+          <w:iCs/>
+        </w:rPr>
+        <w:t xml:space="preserve"> = 0.0</w:t>
+      </w:r>
+    </w:p>
+    <w:p>
+      <w:pPr>
+        <w:jc w:val="both"/>
+      </w:pPr>
+      <w:r>
+        <w:t xml:space="preserve">Nel caso di </w:t>
+      </w:r>
+      <w:r>
+        <w:rPr>
+          <w:b/>
+          <w:bCs/>
+          <w:i/>
+          <w:iCs/>
+        </w:rPr>
+        <w:t xml:space="preserve">BONIFICO </w:t>
+      </w:r>
+      <w:r>
+        <w:t>con importo &lt; 0,</w:t>
+      </w:r>
+      <w:r>
+        <w:t xml:space="preserve"> anche la </w:t>
+      </w:r>
+      <w:r>
+        <w:rPr>
+          <w:b/>
+          <w:bCs/>
+          <w:i/>
+          <w:iCs/>
+        </w:rPr>
+        <w:t>provvigione</w:t>
+      </w:r>
+      <w:r>
+        <w:t xml:space="preserve"> dovrà essere negativa: per eseguire questo controllo l’importo della </w:t>
+      </w:r>
+      <w:r>
+        <w:rPr>
+          <w:b/>
+          <w:bCs/>
+          <w:i/>
+          <w:iCs/>
+        </w:rPr>
+        <w:t>provvigione</w:t>
+      </w:r>
+      <w:r>
+        <w:t xml:space="preserve"> viene messa in valore assoluto e viene poi inserito un segno – davanti, in modo tale da essere sicuri che a prescindere dal segno presente nel file, questa venga presa come valore negativo.</w:t>
+      </w:r>
+    </w:p>
+    <w:p>
+      <w:pPr>
+        <w:pStyle w:val="Titolo2"/>
+        <w:jc w:val="both"/>
+      </w:pPr>
+      <w:bookmarkStart w:id="8" w:name="_Toc162342607"/>
+      <w:r>
         <w:lastRenderedPageBreak/>
-        <w:t xml:space="preserve">COMPENSAZIONE: </w:t>
-      </w:r>
-      <w:r>
-        <w:t>normalmente ha sia</w:t>
-      </w:r>
-      <w:r>
-        <w:rPr>
-          <w:b/>
-          <w:bCs/>
-          <w:i/>
-          <w:iCs/>
-        </w:rPr>
-        <w:t xml:space="preserve"> importo_incasso </w:t>
-      </w:r>
-      <w:r>
-        <w:t>sia</w:t>
-      </w:r>
-      <w:r>
-        <w:rPr>
-          <w:b/>
-          <w:bCs/>
-          <w:i/>
-          <w:iCs/>
-        </w:rPr>
-        <w:t xml:space="preserve"> importo_provvigione = 0.0</w:t>
-      </w:r>
-    </w:p>
-    <w:p>
-      <w:pPr>
-        <w:jc w:val="both"/>
-      </w:pPr>
-      <w:r>
-        <w:t xml:space="preserve">Nel caso di </w:t>
-      </w:r>
-      <w:r>
-        <w:rPr>
-          <w:b/>
-          <w:bCs/>
-          <w:i/>
-          <w:iCs/>
-        </w:rPr>
-        <w:t xml:space="preserve">BONIFICO </w:t>
-      </w:r>
-      <w:r>
-        <w:t>con importo &lt; 0,</w:t>
-      </w:r>
-      <w:r>
-        <w:t xml:space="preserve"> anche la </w:t>
-      </w:r>
-      <w:r>
-        <w:rPr>
-          <w:b/>
-          <w:bCs/>
-          <w:i/>
-          <w:iCs/>
-        </w:rPr>
-        <w:t>provvigione</w:t>
-      </w:r>
-      <w:r>
-        <w:t xml:space="preserve"> dovrà essere negativa: per eseguire questo controllo l’importo della </w:t>
-      </w:r>
-      <w:r>
-        <w:rPr>
-          <w:b/>
-          <w:bCs/>
-          <w:i/>
-          <w:iCs/>
-        </w:rPr>
-        <w:t>provvigione</w:t>
-      </w:r>
-      <w:r>
-        <w:t xml:space="preserve"> viene messa in valore assoluto e viene poi inserito un segno – davanti, in modo tale da essere sicuri che a prescindere dal segno presente nel file, questa venga presa come valore negativo.</w:t>
-      </w:r>
-    </w:p>
-    <w:p>
-      <w:pPr>
-        <w:pStyle w:val="Titolo2"/>
-        <w:jc w:val="both"/>
-      </w:pPr>
-      <w:r>
         <w:t>Cattolica: metodi di pagamento</w:t>
       </w:r>
+      <w:bookmarkEnd w:id="8"/>
     </w:p>
     <w:p>
       <w:pPr>
@@ -3331,19 +4569,28 @@
           <w:i/>
           <w:iCs/>
         </w:rPr>
-        <w:t>Rid, MPos, Automatico (incasso = 0.0): no INCASSI, si PROVVIGIONI</w:t>
-      </w:r>
-    </w:p>
-    <w:p>
-      <w:pPr>
-        <w:jc w:val="both"/>
-        <w:rPr>
-          <w:b/>
-          <w:bCs/>
-          <w:i/>
-          <w:iCs/>
-        </w:rPr>
-      </w:pPr>
+        <w:t xml:space="preserve">Rid, </w:t>
+      </w:r>
+      <w:proofErr w:type="spellStart"/>
+      <w:r>
+        <w:rPr>
+          <w:b/>
+          <w:bCs/>
+          <w:i/>
+          <w:iCs/>
+        </w:rPr>
+        <w:t>MPos</w:t>
+      </w:r>
+      <w:proofErr w:type="spellEnd"/>
+      <w:r>
+        <w:rPr>
+          <w:b/>
+          <w:bCs/>
+          <w:i/>
+          <w:iCs/>
+        </w:rPr>
+        <w:t>, Automatico (incasso = 0.0): no INCASSI, si PROVVIGIONI</w:t>
+      </w:r>
     </w:p>
     <w:p>
       <w:pPr>
@@ -3361,9 +4608,11 @@
         <w:pStyle w:val="Titolo2"/>
         <w:jc w:val="both"/>
       </w:pPr>
+      <w:bookmarkStart w:id="9" w:name="_Toc162342608"/>
       <w:r>
         <w:t>Tutela Legale: metodi di pagamento</w:t>
       </w:r>
+      <w:bookmarkEnd w:id="9"/>
     </w:p>
     <w:p>
       <w:pPr>
@@ -3741,12 +4990,15 @@
     </w:p>
     <w:p>
       <w:pPr>
-        <w:pStyle w:val="Titolo2"/>
-        <w:jc w:val="both"/>
-      </w:pPr>
-      <w:r>
+        <w:pStyle w:val="Titolo1"/>
+        <w:jc w:val="both"/>
+      </w:pPr>
+      <w:bookmarkStart w:id="10" w:name="_Toc162342609"/>
+      <w:r>
+        <w:lastRenderedPageBreak/>
         <w:t>Versamenti</w:t>
       </w:r>
+      <w:bookmarkEnd w:id="10"/>
     </w:p>
     <w:p>
       <w:pPr>
@@ -4061,6 +5313,7 @@
         <w:pStyle w:val="Titolo1"/>
         <w:jc w:val="both"/>
       </w:pPr>
+      <w:bookmarkStart w:id="11" w:name="_Toc162342610"/>
       <w:r>
         <w:t>Foglio ‘RIMBORSI’</w:t>
       </w:r>
@@ -4087,6 +5340,7 @@
       <w:r>
         <w:t>‘PRIMA NOTA’</w:t>
       </w:r>
+      <w:bookmarkEnd w:id="11"/>
     </w:p>
     <w:p>
       <w:pPr>
@@ -4139,7 +5393,10 @@
         <w:t xml:space="preserve"> per ogni singolo giorno viene </w:t>
       </w:r>
       <w:r>
-        <w:t xml:space="preserve">preso direttamente tramite opportuna formula di </w:t>
+        <w:t>inserito</w:t>
+      </w:r>
+      <w:r>
+        <w:t xml:space="preserve"> direttamente tramite opportuna formula di </w:t>
       </w:r>
       <w:r>
         <w:rPr>
@@ -4189,6 +5446,37 @@
         <w:jc w:val="both"/>
       </w:pPr>
       <w:r>
+        <w:t>La procedura con cui</w:t>
+      </w:r>
+      <w:r>
+        <w:t xml:space="preserve"> vengono scritti i vari movimenti nel foglio </w:t>
+      </w:r>
+      <w:r>
+        <w:rPr>
+          <w:i/>
+          <w:iCs/>
+        </w:rPr>
+        <w:t>‘RIMBORSI’</w:t>
+      </w:r>
+      <w:r>
+        <w:t xml:space="preserve"> è la stessa seguita per la scrittura dei movimenti nel foglio </w:t>
+      </w:r>
+      <w:r>
+        <w:rPr>
+          <w:i/>
+          <w:iCs/>
+        </w:rPr>
+        <w:t>‘SOSPESI’</w:t>
+      </w:r>
+      <w:r>
+        <w:t>.</w:t>
+      </w:r>
+    </w:p>
+    <w:p>
+      <w:pPr>
+        <w:jc w:val="both"/>
+      </w:pPr>
+      <w:r>
         <w:t xml:space="preserve">In questo caso, essendo movimenti molto rari, non viene fatta una distinzione per </w:t>
       </w:r>
       <w:r>
@@ -4205,16 +5493,27 @@
     <w:p>
       <w:pPr>
         <w:jc w:val="both"/>
-      </w:pPr>
-      <w:r>
-        <w:rPr>
-          <w:noProof/>
+        <w:rPr>
+          <w:rFonts w:asciiTheme="majorHAnsi" w:eastAsiaTheme="majorEastAsia" w:hAnsiTheme="majorHAnsi" w:cstheme="majorBidi"/>
+          <w:b/>
+          <w:i/>
+          <w:sz w:val="36"/>
+          <w:szCs w:val="32"/>
+        </w:rPr>
+      </w:pPr>
+      <w:r>
+        <w:rPr>
+          <w:rFonts w:asciiTheme="majorHAnsi" w:eastAsiaTheme="majorEastAsia" w:hAnsiTheme="majorHAnsi" w:cstheme="majorBidi"/>
+          <w:b/>
+          <w:i/>
+          <w:sz w:val="36"/>
+          <w:szCs w:val="32"/>
         </w:rPr>
         <w:drawing>
-          <wp:inline distT="0" distB="0" distL="0" distR="0" wp14:anchorId="734D0EFA" wp14:editId="7475B223">
-            <wp:extent cx="5047013" cy="1644285"/>
-            <wp:effectExtent l="0" t="0" r="1270" b="0"/>
-            <wp:docPr id="1853609957" name="Immagine 1" descr="Immagine che contiene testo, schermata, Carattere, numero&#10;&#10;Descrizione generata automaticamente"/>
+          <wp:inline distT="0" distB="0" distL="0" distR="0" wp14:anchorId="10CB7D58" wp14:editId="45941D92">
+            <wp:extent cx="3661737" cy="1294411"/>
+            <wp:effectExtent l="0" t="0" r="0" b="1270"/>
+            <wp:docPr id="1874940391" name="Immagine 1" descr="Immagine che contiene testo, schermata, numero, Carattere&#10;&#10;Descrizione generata automaticamente"/>
             <wp:cNvGraphicFramePr>
               <a:graphicFrameLocks xmlns:a="http://schemas.openxmlformats.org/drawingml/2006/main" noChangeAspect="1"/>
             </wp:cNvGraphicFramePr>
@@ -4222,7 +5521,7 @@
               <a:graphicData uri="http://schemas.openxmlformats.org/drawingml/2006/picture">
                 <pic:pic xmlns:pic="http://schemas.openxmlformats.org/drawingml/2006/picture">
                   <pic:nvPicPr>
-                    <pic:cNvPr id="1853609957" name="Immagine 1" descr="Immagine che contiene testo, schermata, Carattere, numero&#10;&#10;Descrizione generata automaticamente"/>
+                    <pic:cNvPr id="1874940391" name="Immagine 1" descr="Immagine che contiene testo, schermata, numero, Carattere&#10;&#10;Descrizione generata automaticamente"/>
                     <pic:cNvPicPr/>
                   </pic:nvPicPr>
                   <pic:blipFill>
@@ -4234,7 +5533,7 @@
                   <pic:spPr>
                     <a:xfrm>
                       <a:off x="0" y="0"/>
-                      <a:ext cx="5059858" cy="1648470"/>
+                      <a:ext cx="3688586" cy="1303902"/>
                     </a:xfrm>
                     <a:prstGeom prst="rect">
                       <a:avLst/>
@@ -4250,7 +5549,18 @@
     <w:p>
       <w:pPr>
         <w:jc w:val="both"/>
-      </w:pPr>
+        <w:rPr>
+          <w:rFonts w:asciiTheme="majorHAnsi" w:eastAsiaTheme="majorEastAsia" w:hAnsiTheme="majorHAnsi" w:cstheme="majorBidi"/>
+          <w:b/>
+          <w:i/>
+          <w:sz w:val="36"/>
+          <w:szCs w:val="32"/>
+        </w:rPr>
+      </w:pPr>
+      <w:bookmarkStart w:id="12" w:name="_Toc162342611"/>
+      <w:r>
+        <w:br w:type="page"/>
+      </w:r>
     </w:p>
     <w:p>
       <w:pPr>
@@ -4258,8 +5568,10 @@
         <w:jc w:val="both"/>
       </w:pPr>
       <w:r>
+        <w:lastRenderedPageBreak/>
         <w:t>Gestione dei collaboratori e delle agenzie di riferimento</w:t>
       </w:r>
+      <w:bookmarkEnd w:id="12"/>
     </w:p>
     <w:p>
       <w:pPr>
@@ -4353,7 +5665,21 @@
           <w:i/>
           <w:iCs/>
         </w:rPr>
-        <w:t xml:space="preserve">excel </w:t>
+        <w:t>E</w:t>
+      </w:r>
+      <w:r>
+        <w:rPr>
+          <w:i/>
+          <w:iCs/>
+        </w:rPr>
+        <w:t>xcel</w:t>
+      </w:r>
+      <w:r>
+        <w:rPr>
+          <w:i/>
+          <w:iCs/>
+        </w:rPr>
+        <w:t xml:space="preserve"> </w:t>
       </w:r>
       <w:r>
         <w:rPr>
@@ -4712,19 +6038,165 @@
         <w:t>“Agenzia non trovata.”</w:t>
       </w:r>
       <w:r>
-        <w:t xml:space="preserve"> vuol dire che in quel determinato file vi è un collaboratore </w:t>
-      </w:r>
-      <w:r>
-        <w:t xml:space="preserve">non presente nel file </w:t>
-      </w:r>
-      <w:r>
-        <w:rPr>
-          <w:b/>
-          <w:bCs/>
-          <w:i/>
-          <w:iCs/>
-        </w:rPr>
-        <w:t>elenco_collaboratori_agenzia.xlsx</w:t>
+        <w:t xml:space="preserve"> vuol dire che </w:t>
+      </w:r>
+      <w:r>
+        <w:t>nella tabella del foglio ‘</w:t>
+      </w:r>
+      <w:r>
+        <w:t>SOSPESI</w:t>
+      </w:r>
+      <w:r>
+        <w:t xml:space="preserve">’ </w:t>
+      </w:r>
+      <w:r>
+        <w:t>vi</w:t>
+      </w:r>
+      <w:r>
+        <w:t xml:space="preserve"> è un</w:t>
+      </w:r>
+      <w:r>
+        <w:t xml:space="preserve">a cella relativa alla colonna </w:t>
+      </w:r>
+      <w:r>
+        <w:rPr>
+          <w:b/>
+          <w:bCs/>
+          <w:i/>
+          <w:iCs/>
+        </w:rPr>
+        <w:t>AGENZIA</w:t>
+      </w:r>
+      <w:r>
+        <w:t xml:space="preserve"> che </w:t>
+      </w:r>
+      <w:r>
+        <w:t>risulta vuota.</w:t>
+      </w:r>
+    </w:p>
+    <w:p>
+      <w:pPr>
+        <w:jc w:val="both"/>
+      </w:pPr>
+    </w:p>
+    <w:p>
+      <w:pPr>
+        <w:jc w:val="both"/>
+      </w:pPr>
+    </w:p>
+    <w:p>
+      <w:pPr>
+        <w:jc w:val="both"/>
+        <w:rPr>
+          <w:rFonts w:asciiTheme="majorHAnsi" w:eastAsiaTheme="majorEastAsia" w:hAnsiTheme="majorHAnsi" w:cstheme="majorBidi"/>
+          <w:b/>
+          <w:i/>
+          <w:sz w:val="36"/>
+          <w:szCs w:val="32"/>
+        </w:rPr>
+      </w:pPr>
+      <w:r>
+        <w:br w:type="page"/>
+      </w:r>
+    </w:p>
+    <w:p>
+      <w:pPr>
+        <w:pStyle w:val="Titolo1"/>
+        <w:jc w:val="both"/>
+      </w:pPr>
+      <w:bookmarkStart w:id="13" w:name="_Toc162342612"/>
+      <w:r>
+        <w:lastRenderedPageBreak/>
+        <w:t>Versamento di TIPO ‘Deposito’ nel file Generali</w:t>
+      </w:r>
+      <w:bookmarkEnd w:id="13"/>
+    </w:p>
+    <w:p>
+      <w:pPr>
+        <w:jc w:val="both"/>
+      </w:pPr>
+      <w:r>
+        <w:t xml:space="preserve">In un file di </w:t>
+      </w:r>
+      <w:r>
+        <w:rPr>
+          <w:i/>
+          <w:iCs/>
+        </w:rPr>
+        <w:t>Generali</w:t>
+      </w:r>
+      <w:r>
+        <w:t xml:space="preserve"> potrebbe essere presente un versamento con </w:t>
+      </w:r>
+      <w:r>
+        <w:rPr>
+          <w:b/>
+          <w:bCs/>
+          <w:i/>
+          <w:iCs/>
+        </w:rPr>
+        <w:t xml:space="preserve">TIPO </w:t>
+      </w:r>
+      <w:r>
+        <w:rPr>
+          <w:i/>
+          <w:iCs/>
+        </w:rPr>
+        <w:t>‘Deposito’</w:t>
+      </w:r>
+      <w:r>
+        <w:t xml:space="preserve">: </w:t>
+      </w:r>
+      <w:r>
+        <w:t xml:space="preserve">in tal caso, a prescindere dal </w:t>
+      </w:r>
+      <w:r>
+        <w:rPr>
+          <w:i/>
+          <w:iCs/>
+        </w:rPr>
+        <w:t>metodo di pagamento</w:t>
+      </w:r>
+      <w:r>
+        <w:t xml:space="preserve">, </w:t>
+      </w:r>
+      <w:r>
+        <w:t xml:space="preserve">viene calcolato il totale di tutti i versamenti di tale tipo e tale importo viene inserito nel foglio </w:t>
+      </w:r>
+      <w:r>
+        <w:rPr>
+          <w:i/>
+          <w:iCs/>
+        </w:rPr>
+        <w:t>‘PRIMA NOTA’</w:t>
+      </w:r>
+      <w:r>
+        <w:t xml:space="preserve"> subito dopo il </w:t>
+      </w:r>
+      <w:r>
+        <w:rPr>
+          <w:b/>
+          <w:bCs/>
+          <w:i/>
+          <w:iCs/>
+        </w:rPr>
+        <w:t>TOTALE NUOVI RIMBORSI</w:t>
+      </w:r>
+      <w:r>
+        <w:t xml:space="preserve"> della tabella del giorno successivo rispetto al </w:t>
+      </w:r>
+      <w:r>
+        <w:t xml:space="preserve">giorno </w:t>
+      </w:r>
+      <w:r>
+        <w:t xml:space="preserve">a cui fa riferimento il file di </w:t>
+      </w:r>
+      <w:r>
+        <w:rPr>
+          <w:i/>
+          <w:iCs/>
+        </w:rPr>
+        <w:t>Generali</w:t>
       </w:r>
       <w:r>
         <w:t>.</w:t>
@@ -4734,40 +6206,435 @@
       <w:pPr>
         <w:jc w:val="both"/>
       </w:pPr>
-    </w:p>
-    <w:p>
-      <w:pPr>
-        <w:jc w:val="both"/>
-      </w:pPr>
-    </w:p>
-    <w:p>
-      <w:pPr>
-        <w:jc w:val="both"/>
-      </w:pPr>
-      <w:r>
+      <w:r>
+        <w:t>Nel caso in cui tale importo sia diverso da 0, la cella viene automaticamente riempita con il colore rosso, in modo tale da essere più visibile:</w:t>
+      </w:r>
+    </w:p>
+    <w:p>
+      <w:pPr>
+        <w:jc w:val="both"/>
+      </w:pPr>
+      <w:r>
+        <w:drawing>
+          <wp:inline distT="0" distB="0" distL="0" distR="0" wp14:anchorId="5EBD17B9" wp14:editId="4F18DDF4">
+            <wp:extent cx="4120738" cy="1242464"/>
+            <wp:effectExtent l="0" t="0" r="0" b="0"/>
+            <wp:docPr id="183219302" name="Immagine 1" descr="Immagine che contiene testo, schermata, Carattere, numero&#10;&#10;Descrizione generata automaticamente"/>
+            <wp:cNvGraphicFramePr>
+              <a:graphicFrameLocks xmlns:a="http://schemas.openxmlformats.org/drawingml/2006/main" noChangeAspect="1"/>
+            </wp:cNvGraphicFramePr>
+            <a:graphic xmlns:a="http://schemas.openxmlformats.org/drawingml/2006/main">
+              <a:graphicData uri="http://schemas.openxmlformats.org/drawingml/2006/picture">
+                <pic:pic xmlns:pic="http://schemas.openxmlformats.org/drawingml/2006/picture">
+                  <pic:nvPicPr>
+                    <pic:cNvPr id="183219302" name="Immagine 1" descr="Immagine che contiene testo, schermata, Carattere, numero&#10;&#10;Descrizione generata automaticamente"/>
+                    <pic:cNvPicPr/>
+                  </pic:nvPicPr>
+                  <pic:blipFill>
+                    <a:blip r:embed="rId19"/>
+                    <a:stretch>
+                      <a:fillRect/>
+                    </a:stretch>
+                  </pic:blipFill>
+                  <pic:spPr>
+                    <a:xfrm>
+                      <a:off x="0" y="0"/>
+                      <a:ext cx="4143547" cy="1249341"/>
+                    </a:xfrm>
+                    <a:prstGeom prst="rect">
+                      <a:avLst/>
+                    </a:prstGeom>
+                  </pic:spPr>
+                </pic:pic>
+              </a:graphicData>
+            </a:graphic>
+          </wp:inline>
+        </w:drawing>
+      </w:r>
+    </w:p>
+    <w:p>
+      <w:pPr>
+        <w:jc w:val="both"/>
+      </w:pPr>
+      <w:r>
+        <w:t xml:space="preserve">In tutti gli altri casi in cui non vi sono versamenti di tipo </w:t>
+      </w:r>
+      <w:r>
+        <w:rPr>
+          <w:i/>
+          <w:iCs/>
+        </w:rPr>
+        <w:t>‘Deposito’</w:t>
+      </w:r>
+      <w:r>
+        <w:t>, tale importo è pari a 0,00 e la cella non è colorata.</w:t>
+      </w:r>
+    </w:p>
+    <w:p>
+      <w:pPr>
+        <w:jc w:val="both"/>
+      </w:pPr>
+    </w:p>
+    <w:p>
+      <w:pPr>
+        <w:pStyle w:val="Titolo1"/>
+        <w:jc w:val="both"/>
+      </w:pPr>
+      <w:r>
+        <w:t xml:space="preserve">Esempi di casi che necessitano </w:t>
+      </w:r>
+      <w:r>
+        <w:t xml:space="preserve">una </w:t>
+      </w:r>
+      <w:proofErr w:type="spellStart"/>
+      <w:r>
+        <w:t>riesecuzione</w:t>
+      </w:r>
+      <w:proofErr w:type="spellEnd"/>
+      <w:r>
+        <w:t xml:space="preserve"> del programma</w:t>
+      </w:r>
+    </w:p>
+    <w:p>
+      <w:pPr>
+        <w:pStyle w:val="Titolo2"/>
+        <w:numPr>
+          <w:ilvl w:val="0"/>
+          <w:numId w:val="10"/>
+        </w:numPr>
+        <w:jc w:val="both"/>
+      </w:pPr>
+      <w:r>
+        <w:t>Non sono presenti tutti i file delle varie compagnie nella prima esecuzione del programma</w:t>
+      </w:r>
+    </w:p>
+    <w:p>
+      <w:pPr>
+        <w:jc w:val="both"/>
+      </w:pPr>
+      <w:r>
+        <w:t xml:space="preserve">Nel caso in cui si lanci il programma senza aver copiato tutti i files relativi </w:t>
+      </w:r>
+      <w:r>
+        <w:t>ad un giorno</w:t>
+      </w:r>
+      <w:r>
+        <w:t xml:space="preserve"> all’interno delle varie </w:t>
+      </w:r>
+      <w:r>
+        <w:t>cartelle, i dati salvati all’interno del file Excel non sarebbero completi.</w:t>
+      </w:r>
+    </w:p>
+    <w:p>
+      <w:pPr>
+        <w:jc w:val="both"/>
+      </w:pPr>
+      <w:r>
+        <w:t xml:space="preserve">Questo può avvenire o per una dimenticanza oppure perché </w:t>
+      </w:r>
+      <w:r>
+        <w:t>magari il sito di una delle compagnie è in manutenzione o non funzionante e di conseguenza non è possibile scaricare tutti i files.</w:t>
+      </w:r>
+    </w:p>
+    <w:p>
+      <w:pPr>
+        <w:jc w:val="both"/>
+      </w:pPr>
+      <w:r>
+        <w:t>Ci sono diversi sotto</w:t>
+      </w:r>
+      <w:r>
+        <w:t>-</w:t>
+      </w:r>
+      <w:r>
+        <w:t>casi da considerare:</w:t>
+      </w:r>
+    </w:p>
+    <w:p>
+      <w:pPr>
+        <w:pStyle w:val="Paragrafoelenco"/>
+        <w:numPr>
+          <w:ilvl w:val="0"/>
+          <w:numId w:val="12"/>
+        </w:numPr>
+        <w:jc w:val="both"/>
+      </w:pPr>
+      <w:r>
+        <w:t>Se i files sono relativi al solo giorno corrente</w:t>
+      </w:r>
+      <w:r>
+        <w:t xml:space="preserve"> è sufficiente copiare i file mancanti nelle tabelle di pertinenza e rilanciare il programma. Attenzione perché eventuali modifiche fatte a mano </w:t>
+      </w:r>
+      <w:r>
+        <w:t>potrebbero andare perse.</w:t>
+      </w:r>
+    </w:p>
+    <w:p>
+      <w:pPr>
+        <w:pStyle w:val="Paragrafoelenco"/>
+        <w:numPr>
+          <w:ilvl w:val="0"/>
+          <w:numId w:val="12"/>
+        </w:numPr>
+      </w:pPr>
+      <w:r>
+        <w:t>Se i files sono relativi ad un giorno passato</w:t>
+      </w:r>
+      <w:r>
+        <w:t xml:space="preserve"> denominato </w:t>
+      </w:r>
+      <w:r>
+        <w:rPr>
+          <w:b/>
+          <w:bCs/>
+          <w:i/>
+          <w:iCs/>
+        </w:rPr>
+        <w:t>X</w:t>
+      </w:r>
+      <w:r>
+        <w:t xml:space="preserve">, occorre </w:t>
+      </w:r>
+      <w:r>
+        <w:t xml:space="preserve">cancellare per sicurezza la scritta ‘Eseguito’ nella tabella del giorno </w:t>
+      </w:r>
+      <w:r>
+        <w:rPr>
+          <w:b/>
+          <w:bCs/>
+          <w:i/>
+          <w:iCs/>
+        </w:rPr>
+        <w:t>X</w:t>
+      </w:r>
+      <w:r>
+        <w:t xml:space="preserve"> in quanto altrimenti i </w:t>
+      </w:r>
+      <w:r>
+        <w:rPr>
+          <w:b/>
+          <w:bCs/>
+          <w:i/>
+          <w:iCs/>
+        </w:rPr>
+        <w:t>TOTALI NUOVI SOSPE</w:t>
+      </w:r>
+      <w:r>
+        <w:rPr>
+          <w:b/>
+          <w:bCs/>
+          <w:i/>
+          <w:iCs/>
+        </w:rPr>
+        <w:t>SI</w:t>
+      </w:r>
+      <w:r>
+        <w:t xml:space="preserve"> presenti nel foglio </w:t>
+      </w:r>
+      <w:r>
+        <w:rPr>
+          <w:i/>
+          <w:iCs/>
+        </w:rPr>
+        <w:t>‘PRIMA NOTA’</w:t>
+      </w:r>
+      <w:r>
+        <w:t xml:space="preserve"> non verranno ricalcolati e riscritti correttamente.</w:t>
+      </w:r>
+      <w:r>
+        <w:t xml:space="preserve"> Eventuali modifiche fatte a mano potrebbero andare perse.</w:t>
+      </w:r>
+    </w:p>
+    <w:p/>
+    <w:p>
+      <w:pPr>
+        <w:pStyle w:val="Titolo2"/>
+        <w:numPr>
+          <w:ilvl w:val="0"/>
+          <w:numId w:val="11"/>
+        </w:numPr>
+      </w:pPr>
+    </w:p>
+    <w:p>
+      <w:pPr>
+        <w:jc w:val="both"/>
+      </w:pPr>
+    </w:p>
+    <w:p>
+      <w:pPr>
+        <w:pStyle w:val="Titolo1"/>
+        <w:jc w:val="both"/>
+      </w:pPr>
+      <w:r>
+        <w:t>Lista possibili errori</w:t>
+      </w:r>
+    </w:p>
+    <w:p>
+      <w:pPr>
+        <w:pStyle w:val="Paragrafoelenco"/>
+        <w:numPr>
+          <w:ilvl w:val="0"/>
+          <w:numId w:val="9"/>
+        </w:numPr>
+        <w:jc w:val="both"/>
+        <w:rPr>
+          <w:b/>
+          <w:bCs/>
+        </w:rPr>
+      </w:pPr>
+      <w:proofErr w:type="spellStart"/>
+      <w:r>
+        <w:rPr>
+          <w:b/>
+          <w:bCs/>
+        </w:rPr>
+        <w:t>Error</w:t>
+      </w:r>
+      <w:proofErr w:type="spellEnd"/>
+      <w:r>
+        <w:rPr>
+          <w:b/>
+          <w:bCs/>
+        </w:rPr>
+        <w:t>:  [</w:t>
+      </w:r>
+      <w:proofErr w:type="spellStart"/>
+      <w:r>
+        <w:rPr>
+          <w:b/>
+          <w:bCs/>
+        </w:rPr>
+        <w:t>Errno</w:t>
+      </w:r>
+      <w:proofErr w:type="spellEnd"/>
+      <w:r>
+        <w:rPr>
+          <w:b/>
+          <w:bCs/>
+        </w:rPr>
+        <w:t xml:space="preserve"> 13] </w:t>
+      </w:r>
+      <w:proofErr w:type="spellStart"/>
+      <w:r>
+        <w:rPr>
+          <w:b/>
+          <w:bCs/>
+        </w:rPr>
+        <w:t>Permission</w:t>
+      </w:r>
+      <w:proofErr w:type="spellEnd"/>
+      <w:r>
+        <w:rPr>
+          <w:b/>
+          <w:bCs/>
+        </w:rPr>
+        <w:t xml:space="preserve"> </w:t>
+      </w:r>
+      <w:proofErr w:type="spellStart"/>
+      <w:r>
+        <w:rPr>
+          <w:b/>
+          <w:bCs/>
+        </w:rPr>
+        <w:t>denied</w:t>
+      </w:r>
+      <w:proofErr w:type="spellEnd"/>
+      <w:r>
+        <w:rPr>
+          <w:b/>
+          <w:bCs/>
+        </w:rPr>
+        <w:t xml:space="preserve">: </w:t>
+      </w:r>
+      <w:r>
+        <w:t>questo e</w:t>
+      </w:r>
+      <w:r>
+        <w:t>rrore avviene nel caso in cui il file in questione risulti aperto, di conseguenza il programma non riesce ad aprire il file per poterne leggere i dati. Chiudere il file Excel e rieseguire il programma.</w:t>
+      </w:r>
+    </w:p>
+    <w:p>
+      <w:pPr>
+        <w:pStyle w:val="Paragrafoelenco"/>
+        <w:numPr>
+          <w:ilvl w:val="0"/>
+          <w:numId w:val="9"/>
+        </w:numPr>
+        <w:jc w:val="both"/>
+        <w:rPr>
+          <w:b/>
+          <w:bCs/>
+        </w:rPr>
+      </w:pPr>
+    </w:p>
+    <w:p>
+      <w:pPr>
+        <w:jc w:val="both"/>
+      </w:pPr>
+    </w:p>
+    <w:p>
+      <w:pPr>
+        <w:jc w:val="both"/>
+      </w:pPr>
+    </w:p>
+    <w:p>
+      <w:pPr>
+        <w:jc w:val="both"/>
+      </w:pPr>
+    </w:p>
+    <w:p>
+      <w:pPr>
+        <w:jc w:val="both"/>
+      </w:pPr>
+    </w:p>
+    <w:p>
+      <w:pPr>
+        <w:jc w:val="both"/>
+      </w:pPr>
+      <w:r>
+        <w:rPr>
+          <w:highlight w:val="green"/>
+        </w:rPr>
         <w:t>Descrivere cosa fare quando si effettua un versamento</w:t>
       </w:r>
       <w:r>
+        <w:rPr>
+          <w:highlight w:val="green"/>
+        </w:rPr>
         <w:t>: inserire importo in foglio PRIMA NOTA, cambiare il No in Si nel foglio SOSPESI e aggiungere DATA VERSAMENTO</w:t>
       </w:r>
     </w:p>
     <w:p>
       <w:pPr>
         <w:jc w:val="both"/>
-      </w:pPr>
-      <w:r>
-        <w:lastRenderedPageBreak/>
+        <w:rPr>
+          <w:highlight w:val="green"/>
+        </w:rPr>
+      </w:pPr>
+      <w:r>
+        <w:rPr>
+          <w:highlight w:val="green"/>
+        </w:rPr>
         <w:t>Descrivere caso in cui si eseguono delle modifiche al foglio SOSPESI di una tabella, oppure si scarica</w:t>
       </w:r>
       <w:r>
+        <w:rPr>
+          <w:highlight w:val="green"/>
+        </w:rPr>
         <w:t xml:space="preserve"> un file di un giorno precedente a quello attuale in cui è necessario togliere la scritta Eseguito per la tabella di quel giorno e rilanciare il programma.</w:t>
       </w:r>
     </w:p>
     <w:p>
       <w:pPr>
         <w:jc w:val="both"/>
-      </w:pPr>
-      <w:r>
+        <w:rPr>
+          <w:highlight w:val="green"/>
+        </w:rPr>
+      </w:pPr>
+      <w:r>
+        <w:rPr>
+          <w:highlight w:val="green"/>
+        </w:rPr>
         <w:t>Descrivere caso in cui ci si dimentica di scaricare tutti i files del giorno.</w:t>
       </w:r>
     </w:p>
@@ -4776,17 +6643,32 @@
         <w:jc w:val="both"/>
       </w:pPr>
       <w:r>
+        <w:rPr>
+          <w:highlight w:val="green"/>
+        </w:rPr>
         <w:t>Descrivere caso in cui il file di un determinato giorno viene scaricato dopo qualche giorno a causa di problemi sul portale</w:t>
       </w:r>
-    </w:p>
-    <w:p>
-      <w:pPr>
-        <w:jc w:val="both"/>
-      </w:pPr>
-      <w:r>
+      <w:r>
+        <w:rPr>
+          <w:highlight w:val="green"/>
+        </w:rPr>
+        <w:t>. Rivedere quindi i SOSPESI togliendo la scritta Eseguito.</w:t>
+      </w:r>
+    </w:p>
+    <w:p>
+      <w:pPr>
+        <w:jc w:val="both"/>
+      </w:pPr>
+      <w:r>
+        <w:rPr>
+          <w:highlight w:val="green"/>
+        </w:rPr>
         <w:t>Descrivere scrittura della stringa ‘Eseguito’ dopo aver</w:t>
       </w:r>
       <w:r>
+        <w:rPr>
+          <w:highlight w:val="green"/>
+        </w:rPr>
         <w:t xml:space="preserve"> controllato e opportunamente modificato i TOTALI NUOVI SOSPESI.</w:t>
       </w:r>
     </w:p>
@@ -4803,9 +6685,15 @@
         <w:jc w:val="both"/>
       </w:pPr>
       <w:r>
+        <w:rPr>
+          <w:highlight w:val="green"/>
+        </w:rPr>
         <w:t>Descrivere il significato del “Totale ‘Deposito’ GENERALI” e la relativa formattazione della cella del valore: riempita di rosso se il valore è diverso da 0,00.</w:t>
       </w:r>
       <w:r>
+        <w:rPr>
+          <w:highlight w:val="green"/>
+        </w:rPr>
         <w:t xml:space="preserve"> Controllare sempre tale valore.</w:t>
       </w:r>
     </w:p>
@@ -4817,7 +6705,21 @@
         <w:rPr>
           <w:highlight w:val="green"/>
         </w:rPr>
-        <w:t>Inserire gestione file excel collaboratori – agenzia di pertinenza</w:t>
+        <w:t xml:space="preserve">Inserire gestione file </w:t>
+      </w:r>
+      <w:proofErr w:type="spellStart"/>
+      <w:r>
+        <w:rPr>
+          <w:highlight w:val="green"/>
+        </w:rPr>
+        <w:t>excel</w:t>
+      </w:r>
+      <w:proofErr w:type="spellEnd"/>
+      <w:r>
+        <w:rPr>
+          <w:highlight w:val="green"/>
+        </w:rPr>
+        <w:t xml:space="preserve"> collaboratori – agenzia di pertinenza</w:t>
       </w:r>
     </w:p>
     <w:sectPr>
@@ -5373,6 +7275,119 @@
     </w:lvl>
   </w:abstractNum>
   <w:abstractNum w:abstractNumId="5" w15:restartNumberingAfterBreak="0">
+    <w:nsid w:val="46CA7E7E"/>
+    <w:multiLevelType w:val="hybridMultilevel"/>
+    <w:tmpl w:val="D646C81E"/>
+    <w:lvl w:ilvl="0" w:tplc="04100001">
+      <w:start w:val="1"/>
+      <w:numFmt w:val="bullet"/>
+      <w:lvlText w:val=""/>
+      <w:lvlJc w:val="left"/>
+      <w:pPr>
+        <w:ind w:left="720" w:hanging="360"/>
+      </w:pPr>
+      <w:rPr>
+        <w:rFonts w:ascii="Symbol" w:hAnsi="Symbol" w:hint="default"/>
+      </w:rPr>
+    </w:lvl>
+    <w:lvl w:ilvl="1" w:tplc="04100003" w:tentative="1">
+      <w:start w:val="1"/>
+      <w:numFmt w:val="bullet"/>
+      <w:lvlText w:val="o"/>
+      <w:lvlJc w:val="left"/>
+      <w:pPr>
+        <w:ind w:left="1440" w:hanging="360"/>
+      </w:pPr>
+      <w:rPr>
+        <w:rFonts w:ascii="Courier New" w:hAnsi="Courier New" w:cs="Courier New" w:hint="default"/>
+      </w:rPr>
+    </w:lvl>
+    <w:lvl w:ilvl="2" w:tplc="04100005" w:tentative="1">
+      <w:start w:val="1"/>
+      <w:numFmt w:val="bullet"/>
+      <w:lvlText w:val=""/>
+      <w:lvlJc w:val="left"/>
+      <w:pPr>
+        <w:ind w:left="2160" w:hanging="360"/>
+      </w:pPr>
+      <w:rPr>
+        <w:rFonts w:ascii="Wingdings" w:hAnsi="Wingdings" w:hint="default"/>
+      </w:rPr>
+    </w:lvl>
+    <w:lvl w:ilvl="3" w:tplc="04100001" w:tentative="1">
+      <w:start w:val="1"/>
+      <w:numFmt w:val="bullet"/>
+      <w:lvlText w:val=""/>
+      <w:lvlJc w:val="left"/>
+      <w:pPr>
+        <w:ind w:left="2880" w:hanging="360"/>
+      </w:pPr>
+      <w:rPr>
+        <w:rFonts w:ascii="Symbol" w:hAnsi="Symbol" w:hint="default"/>
+      </w:rPr>
+    </w:lvl>
+    <w:lvl w:ilvl="4" w:tplc="04100003" w:tentative="1">
+      <w:start w:val="1"/>
+      <w:numFmt w:val="bullet"/>
+      <w:lvlText w:val="o"/>
+      <w:lvlJc w:val="left"/>
+      <w:pPr>
+        <w:ind w:left="3600" w:hanging="360"/>
+      </w:pPr>
+      <w:rPr>
+        <w:rFonts w:ascii="Courier New" w:hAnsi="Courier New" w:cs="Courier New" w:hint="default"/>
+      </w:rPr>
+    </w:lvl>
+    <w:lvl w:ilvl="5" w:tplc="04100005" w:tentative="1">
+      <w:start w:val="1"/>
+      <w:numFmt w:val="bullet"/>
+      <w:lvlText w:val=""/>
+      <w:lvlJc w:val="left"/>
+      <w:pPr>
+        <w:ind w:left="4320" w:hanging="360"/>
+      </w:pPr>
+      <w:rPr>
+        <w:rFonts w:ascii="Wingdings" w:hAnsi="Wingdings" w:hint="default"/>
+      </w:rPr>
+    </w:lvl>
+    <w:lvl w:ilvl="6" w:tplc="04100001" w:tentative="1">
+      <w:start w:val="1"/>
+      <w:numFmt w:val="bullet"/>
+      <w:lvlText w:val=""/>
+      <w:lvlJc w:val="left"/>
+      <w:pPr>
+        <w:ind w:left="5040" w:hanging="360"/>
+      </w:pPr>
+      <w:rPr>
+        <w:rFonts w:ascii="Symbol" w:hAnsi="Symbol" w:hint="default"/>
+      </w:rPr>
+    </w:lvl>
+    <w:lvl w:ilvl="7" w:tplc="04100003" w:tentative="1">
+      <w:start w:val="1"/>
+      <w:numFmt w:val="bullet"/>
+      <w:lvlText w:val="o"/>
+      <w:lvlJc w:val="left"/>
+      <w:pPr>
+        <w:ind w:left="5760" w:hanging="360"/>
+      </w:pPr>
+      <w:rPr>
+        <w:rFonts w:ascii="Courier New" w:hAnsi="Courier New" w:cs="Courier New" w:hint="default"/>
+      </w:rPr>
+    </w:lvl>
+    <w:lvl w:ilvl="8" w:tplc="04100005" w:tentative="1">
+      <w:start w:val="1"/>
+      <w:numFmt w:val="bullet"/>
+      <w:lvlText w:val=""/>
+      <w:lvlJc w:val="left"/>
+      <w:pPr>
+        <w:ind w:left="6480" w:hanging="360"/>
+      </w:pPr>
+      <w:rPr>
+        <w:rFonts w:ascii="Wingdings" w:hAnsi="Wingdings" w:hint="default"/>
+      </w:rPr>
+    </w:lvl>
+  </w:abstractNum>
+  <w:abstractNum w:abstractNumId="6" w15:restartNumberingAfterBreak="0">
     <w:nsid w:val="57DB3998"/>
     <w:multiLevelType w:val="hybridMultilevel"/>
     <w:tmpl w:val="5310F900"/>
@@ -5485,7 +7500,7 @@
       </w:rPr>
     </w:lvl>
   </w:abstractNum>
-  <w:abstractNum w:abstractNumId="6" w15:restartNumberingAfterBreak="0">
+  <w:abstractNum w:abstractNumId="7" w15:restartNumberingAfterBreak="0">
     <w:nsid w:val="6CE9088A"/>
     <w:multiLevelType w:val="hybridMultilevel"/>
     <w:tmpl w:val="6BD066FC"/>
@@ -5598,10 +7613,349 @@
       </w:rPr>
     </w:lvl>
   </w:abstractNum>
-  <w:abstractNum w:abstractNumId="7" w15:restartNumberingAfterBreak="0">
+  <w:abstractNum w:abstractNumId="8" w15:restartNumberingAfterBreak="0">
+    <w:nsid w:val="6E340570"/>
+    <w:multiLevelType w:val="hybridMultilevel"/>
+    <w:tmpl w:val="AF829306"/>
+    <w:lvl w:ilvl="0" w:tplc="04100003">
+      <w:start w:val="1"/>
+      <w:numFmt w:val="bullet"/>
+      <w:lvlText w:val="o"/>
+      <w:lvlJc w:val="left"/>
+      <w:pPr>
+        <w:ind w:left="720" w:hanging="360"/>
+      </w:pPr>
+      <w:rPr>
+        <w:rFonts w:ascii="Courier New" w:hAnsi="Courier New" w:cs="Courier New" w:hint="default"/>
+      </w:rPr>
+    </w:lvl>
+    <w:lvl w:ilvl="1" w:tplc="FFFFFFFF" w:tentative="1">
+      <w:start w:val="1"/>
+      <w:numFmt w:val="bullet"/>
+      <w:lvlText w:val="o"/>
+      <w:lvlJc w:val="left"/>
+      <w:pPr>
+        <w:ind w:left="1440" w:hanging="360"/>
+      </w:pPr>
+      <w:rPr>
+        <w:rFonts w:ascii="Courier New" w:hAnsi="Courier New" w:cs="Courier New" w:hint="default"/>
+      </w:rPr>
+    </w:lvl>
+    <w:lvl w:ilvl="2" w:tplc="FFFFFFFF" w:tentative="1">
+      <w:start w:val="1"/>
+      <w:numFmt w:val="bullet"/>
+      <w:lvlText w:val=""/>
+      <w:lvlJc w:val="left"/>
+      <w:pPr>
+        <w:ind w:left="2160" w:hanging="360"/>
+      </w:pPr>
+      <w:rPr>
+        <w:rFonts w:ascii="Wingdings" w:hAnsi="Wingdings" w:hint="default"/>
+      </w:rPr>
+    </w:lvl>
+    <w:lvl w:ilvl="3" w:tplc="FFFFFFFF" w:tentative="1">
+      <w:start w:val="1"/>
+      <w:numFmt w:val="bullet"/>
+      <w:lvlText w:val=""/>
+      <w:lvlJc w:val="left"/>
+      <w:pPr>
+        <w:ind w:left="2880" w:hanging="360"/>
+      </w:pPr>
+      <w:rPr>
+        <w:rFonts w:ascii="Symbol" w:hAnsi="Symbol" w:hint="default"/>
+      </w:rPr>
+    </w:lvl>
+    <w:lvl w:ilvl="4" w:tplc="FFFFFFFF" w:tentative="1">
+      <w:start w:val="1"/>
+      <w:numFmt w:val="bullet"/>
+      <w:lvlText w:val="o"/>
+      <w:lvlJc w:val="left"/>
+      <w:pPr>
+        <w:ind w:left="3600" w:hanging="360"/>
+      </w:pPr>
+      <w:rPr>
+        <w:rFonts w:ascii="Courier New" w:hAnsi="Courier New" w:cs="Courier New" w:hint="default"/>
+      </w:rPr>
+    </w:lvl>
+    <w:lvl w:ilvl="5" w:tplc="FFFFFFFF" w:tentative="1">
+      <w:start w:val="1"/>
+      <w:numFmt w:val="bullet"/>
+      <w:lvlText w:val=""/>
+      <w:lvlJc w:val="left"/>
+      <w:pPr>
+        <w:ind w:left="4320" w:hanging="360"/>
+      </w:pPr>
+      <w:rPr>
+        <w:rFonts w:ascii="Wingdings" w:hAnsi="Wingdings" w:hint="default"/>
+      </w:rPr>
+    </w:lvl>
+    <w:lvl w:ilvl="6" w:tplc="FFFFFFFF" w:tentative="1">
+      <w:start w:val="1"/>
+      <w:numFmt w:val="bullet"/>
+      <w:lvlText w:val=""/>
+      <w:lvlJc w:val="left"/>
+      <w:pPr>
+        <w:ind w:left="5040" w:hanging="360"/>
+      </w:pPr>
+      <w:rPr>
+        <w:rFonts w:ascii="Symbol" w:hAnsi="Symbol" w:hint="default"/>
+      </w:rPr>
+    </w:lvl>
+    <w:lvl w:ilvl="7" w:tplc="FFFFFFFF" w:tentative="1">
+      <w:start w:val="1"/>
+      <w:numFmt w:val="bullet"/>
+      <w:lvlText w:val="o"/>
+      <w:lvlJc w:val="left"/>
+      <w:pPr>
+        <w:ind w:left="5760" w:hanging="360"/>
+      </w:pPr>
+      <w:rPr>
+        <w:rFonts w:ascii="Courier New" w:hAnsi="Courier New" w:cs="Courier New" w:hint="default"/>
+      </w:rPr>
+    </w:lvl>
+    <w:lvl w:ilvl="8" w:tplc="FFFFFFFF" w:tentative="1">
+      <w:start w:val="1"/>
+      <w:numFmt w:val="bullet"/>
+      <w:lvlText w:val=""/>
+      <w:lvlJc w:val="left"/>
+      <w:pPr>
+        <w:ind w:left="6480" w:hanging="360"/>
+      </w:pPr>
+      <w:rPr>
+        <w:rFonts w:ascii="Wingdings" w:hAnsi="Wingdings" w:hint="default"/>
+      </w:rPr>
+    </w:lvl>
+  </w:abstractNum>
+  <w:abstractNum w:abstractNumId="9" w15:restartNumberingAfterBreak="0">
     <w:nsid w:val="753C548C"/>
     <w:multiLevelType w:val="hybridMultilevel"/>
     <w:tmpl w:val="923A4442"/>
+    <w:lvl w:ilvl="0" w:tplc="04100001">
+      <w:start w:val="1"/>
+      <w:numFmt w:val="bullet"/>
+      <w:lvlText w:val=""/>
+      <w:lvlJc w:val="left"/>
+      <w:pPr>
+        <w:ind w:left="720" w:hanging="360"/>
+      </w:pPr>
+      <w:rPr>
+        <w:rFonts w:ascii="Symbol" w:hAnsi="Symbol" w:hint="default"/>
+      </w:rPr>
+    </w:lvl>
+    <w:lvl w:ilvl="1" w:tplc="04100003" w:tentative="1">
+      <w:start w:val="1"/>
+      <w:numFmt w:val="bullet"/>
+      <w:lvlText w:val="o"/>
+      <w:lvlJc w:val="left"/>
+      <w:pPr>
+        <w:ind w:left="1440" w:hanging="360"/>
+      </w:pPr>
+      <w:rPr>
+        <w:rFonts w:ascii="Courier New" w:hAnsi="Courier New" w:cs="Courier New" w:hint="default"/>
+      </w:rPr>
+    </w:lvl>
+    <w:lvl w:ilvl="2" w:tplc="04100005" w:tentative="1">
+      <w:start w:val="1"/>
+      <w:numFmt w:val="bullet"/>
+      <w:lvlText w:val=""/>
+      <w:lvlJc w:val="left"/>
+      <w:pPr>
+        <w:ind w:left="2160" w:hanging="360"/>
+      </w:pPr>
+      <w:rPr>
+        <w:rFonts w:ascii="Wingdings" w:hAnsi="Wingdings" w:hint="default"/>
+      </w:rPr>
+    </w:lvl>
+    <w:lvl w:ilvl="3" w:tplc="04100001" w:tentative="1">
+      <w:start w:val="1"/>
+      <w:numFmt w:val="bullet"/>
+      <w:lvlText w:val=""/>
+      <w:lvlJc w:val="left"/>
+      <w:pPr>
+        <w:ind w:left="2880" w:hanging="360"/>
+      </w:pPr>
+      <w:rPr>
+        <w:rFonts w:ascii="Symbol" w:hAnsi="Symbol" w:hint="default"/>
+      </w:rPr>
+    </w:lvl>
+    <w:lvl w:ilvl="4" w:tplc="04100003" w:tentative="1">
+      <w:start w:val="1"/>
+      <w:numFmt w:val="bullet"/>
+      <w:lvlText w:val="o"/>
+      <w:lvlJc w:val="left"/>
+      <w:pPr>
+        <w:ind w:left="3600" w:hanging="360"/>
+      </w:pPr>
+      <w:rPr>
+        <w:rFonts w:ascii="Courier New" w:hAnsi="Courier New" w:cs="Courier New" w:hint="default"/>
+      </w:rPr>
+    </w:lvl>
+    <w:lvl w:ilvl="5" w:tplc="04100005" w:tentative="1">
+      <w:start w:val="1"/>
+      <w:numFmt w:val="bullet"/>
+      <w:lvlText w:val=""/>
+      <w:lvlJc w:val="left"/>
+      <w:pPr>
+        <w:ind w:left="4320" w:hanging="360"/>
+      </w:pPr>
+      <w:rPr>
+        <w:rFonts w:ascii="Wingdings" w:hAnsi="Wingdings" w:hint="default"/>
+      </w:rPr>
+    </w:lvl>
+    <w:lvl w:ilvl="6" w:tplc="04100001" w:tentative="1">
+      <w:start w:val="1"/>
+      <w:numFmt w:val="bullet"/>
+      <w:lvlText w:val=""/>
+      <w:lvlJc w:val="left"/>
+      <w:pPr>
+        <w:ind w:left="5040" w:hanging="360"/>
+      </w:pPr>
+      <w:rPr>
+        <w:rFonts w:ascii="Symbol" w:hAnsi="Symbol" w:hint="default"/>
+      </w:rPr>
+    </w:lvl>
+    <w:lvl w:ilvl="7" w:tplc="04100003" w:tentative="1">
+      <w:start w:val="1"/>
+      <w:numFmt w:val="bullet"/>
+      <w:lvlText w:val="o"/>
+      <w:lvlJc w:val="left"/>
+      <w:pPr>
+        <w:ind w:left="5760" w:hanging="360"/>
+      </w:pPr>
+      <w:rPr>
+        <w:rFonts w:ascii="Courier New" w:hAnsi="Courier New" w:cs="Courier New" w:hint="default"/>
+      </w:rPr>
+    </w:lvl>
+    <w:lvl w:ilvl="8" w:tplc="04100005" w:tentative="1">
+      <w:start w:val="1"/>
+      <w:numFmt w:val="bullet"/>
+      <w:lvlText w:val=""/>
+      <w:lvlJc w:val="left"/>
+      <w:pPr>
+        <w:ind w:left="6480" w:hanging="360"/>
+      </w:pPr>
+      <w:rPr>
+        <w:rFonts w:ascii="Wingdings" w:hAnsi="Wingdings" w:hint="default"/>
+      </w:rPr>
+    </w:lvl>
+  </w:abstractNum>
+  <w:abstractNum w:abstractNumId="10" w15:restartNumberingAfterBreak="0">
+    <w:nsid w:val="7CBD2416"/>
+    <w:multiLevelType w:val="hybridMultilevel"/>
+    <w:tmpl w:val="390C04EA"/>
+    <w:lvl w:ilvl="0" w:tplc="04100001">
+      <w:start w:val="1"/>
+      <w:numFmt w:val="bullet"/>
+      <w:lvlText w:val=""/>
+      <w:lvlJc w:val="left"/>
+      <w:pPr>
+        <w:ind w:left="720" w:hanging="360"/>
+      </w:pPr>
+      <w:rPr>
+        <w:rFonts w:ascii="Symbol" w:hAnsi="Symbol" w:hint="default"/>
+      </w:rPr>
+    </w:lvl>
+    <w:lvl w:ilvl="1" w:tplc="04100003" w:tentative="1">
+      <w:start w:val="1"/>
+      <w:numFmt w:val="bullet"/>
+      <w:lvlText w:val="o"/>
+      <w:lvlJc w:val="left"/>
+      <w:pPr>
+        <w:ind w:left="1440" w:hanging="360"/>
+      </w:pPr>
+      <w:rPr>
+        <w:rFonts w:ascii="Courier New" w:hAnsi="Courier New" w:cs="Courier New" w:hint="default"/>
+      </w:rPr>
+    </w:lvl>
+    <w:lvl w:ilvl="2" w:tplc="04100005" w:tentative="1">
+      <w:start w:val="1"/>
+      <w:numFmt w:val="bullet"/>
+      <w:lvlText w:val=""/>
+      <w:lvlJc w:val="left"/>
+      <w:pPr>
+        <w:ind w:left="2160" w:hanging="360"/>
+      </w:pPr>
+      <w:rPr>
+        <w:rFonts w:ascii="Wingdings" w:hAnsi="Wingdings" w:hint="default"/>
+      </w:rPr>
+    </w:lvl>
+    <w:lvl w:ilvl="3" w:tplc="04100001" w:tentative="1">
+      <w:start w:val="1"/>
+      <w:numFmt w:val="bullet"/>
+      <w:lvlText w:val=""/>
+      <w:lvlJc w:val="left"/>
+      <w:pPr>
+        <w:ind w:left="2880" w:hanging="360"/>
+      </w:pPr>
+      <w:rPr>
+        <w:rFonts w:ascii="Symbol" w:hAnsi="Symbol" w:hint="default"/>
+      </w:rPr>
+    </w:lvl>
+    <w:lvl w:ilvl="4" w:tplc="04100003" w:tentative="1">
+      <w:start w:val="1"/>
+      <w:numFmt w:val="bullet"/>
+      <w:lvlText w:val="o"/>
+      <w:lvlJc w:val="left"/>
+      <w:pPr>
+        <w:ind w:left="3600" w:hanging="360"/>
+      </w:pPr>
+      <w:rPr>
+        <w:rFonts w:ascii="Courier New" w:hAnsi="Courier New" w:cs="Courier New" w:hint="default"/>
+      </w:rPr>
+    </w:lvl>
+    <w:lvl w:ilvl="5" w:tplc="04100005" w:tentative="1">
+      <w:start w:val="1"/>
+      <w:numFmt w:val="bullet"/>
+      <w:lvlText w:val=""/>
+      <w:lvlJc w:val="left"/>
+      <w:pPr>
+        <w:ind w:left="4320" w:hanging="360"/>
+      </w:pPr>
+      <w:rPr>
+        <w:rFonts w:ascii="Wingdings" w:hAnsi="Wingdings" w:hint="default"/>
+      </w:rPr>
+    </w:lvl>
+    <w:lvl w:ilvl="6" w:tplc="04100001" w:tentative="1">
+      <w:start w:val="1"/>
+      <w:numFmt w:val="bullet"/>
+      <w:lvlText w:val=""/>
+      <w:lvlJc w:val="left"/>
+      <w:pPr>
+        <w:ind w:left="5040" w:hanging="360"/>
+      </w:pPr>
+      <w:rPr>
+        <w:rFonts w:ascii="Symbol" w:hAnsi="Symbol" w:hint="default"/>
+      </w:rPr>
+    </w:lvl>
+    <w:lvl w:ilvl="7" w:tplc="04100003" w:tentative="1">
+      <w:start w:val="1"/>
+      <w:numFmt w:val="bullet"/>
+      <w:lvlText w:val="o"/>
+      <w:lvlJc w:val="left"/>
+      <w:pPr>
+        <w:ind w:left="5760" w:hanging="360"/>
+      </w:pPr>
+      <w:rPr>
+        <w:rFonts w:ascii="Courier New" w:hAnsi="Courier New" w:cs="Courier New" w:hint="default"/>
+      </w:rPr>
+    </w:lvl>
+    <w:lvl w:ilvl="8" w:tplc="04100005" w:tentative="1">
+      <w:start w:val="1"/>
+      <w:numFmt w:val="bullet"/>
+      <w:lvlText w:val=""/>
+      <w:lvlJc w:val="left"/>
+      <w:pPr>
+        <w:ind w:left="6480" w:hanging="360"/>
+      </w:pPr>
+      <w:rPr>
+        <w:rFonts w:ascii="Wingdings" w:hAnsi="Wingdings" w:hint="default"/>
+      </w:rPr>
+    </w:lvl>
+  </w:abstractNum>
+  <w:abstractNum w:abstractNumId="11" w15:restartNumberingAfterBreak="0">
+    <w:nsid w:val="7D987928"/>
+    <w:multiLevelType w:val="hybridMultilevel"/>
+    <w:tmpl w:val="F2541D2E"/>
     <w:lvl w:ilvl="0" w:tplc="04100001">
       <w:start w:val="1"/>
       <w:numFmt w:val="bullet"/>
@@ -5727,13 +8081,25 @@
     <w:abstractNumId w:val="2"/>
   </w:num>
   <w:num w:numId="6" w16cid:durableId="700128390">
+    <w:abstractNumId w:val="7"/>
+  </w:num>
+  <w:num w:numId="7" w16cid:durableId="313149913">
     <w:abstractNumId w:val="6"/>
   </w:num>
-  <w:num w:numId="7" w16cid:durableId="313149913">
+  <w:num w:numId="8" w16cid:durableId="601959786">
+    <w:abstractNumId w:val="9"/>
+  </w:num>
+  <w:num w:numId="9" w16cid:durableId="301154861">
+    <w:abstractNumId w:val="10"/>
+  </w:num>
+  <w:num w:numId="10" w16cid:durableId="1186216021">
     <w:abstractNumId w:val="5"/>
   </w:num>
-  <w:num w:numId="8" w16cid:durableId="601959786">
-    <w:abstractNumId w:val="7"/>
+  <w:num w:numId="11" w16cid:durableId="686371082">
+    <w:abstractNumId w:val="11"/>
+  </w:num>
+  <w:num w:numId="12" w16cid:durableId="1551457258">
+    <w:abstractNumId w:val="8"/>
   </w:num>
 </w:numbering>
 </file>
@@ -6188,7 +8554,6 @@
   <w:style w:type="character" w:default="1" w:styleId="Carpredefinitoparagrafo">
     <w:name w:val="Default Paragraph Font"/>
     <w:uiPriority w:val="1"/>
-    <w:semiHidden/>
     <w:unhideWhenUsed/>
   </w:style>
   <w:style w:type="table" w:default="1" w:styleId="Tabellanormale">
@@ -6270,6 +8635,42 @@
       <w:ind w:left="720"/>
       <w:contextualSpacing/>
     </w:pPr>
+  </w:style>
+  <w:style w:type="paragraph" w:styleId="Sommario1">
+    <w:name w:val="toc 1"/>
+    <w:basedOn w:val="Normale"/>
+    <w:next w:val="Normale"/>
+    <w:autoRedefine/>
+    <w:uiPriority w:val="39"/>
+    <w:unhideWhenUsed/>
+    <w:rsid w:val="009B7666"/>
+    <w:pPr>
+      <w:spacing w:after="100"/>
+    </w:pPr>
+  </w:style>
+  <w:style w:type="paragraph" w:styleId="Sommario2">
+    <w:name w:val="toc 2"/>
+    <w:basedOn w:val="Normale"/>
+    <w:next w:val="Normale"/>
+    <w:autoRedefine/>
+    <w:uiPriority w:val="39"/>
+    <w:unhideWhenUsed/>
+    <w:rsid w:val="009B7666"/>
+    <w:pPr>
+      <w:spacing w:after="100"/>
+      <w:ind w:left="220"/>
+    </w:pPr>
+  </w:style>
+  <w:style w:type="character" w:styleId="Collegamentoipertestuale">
+    <w:name w:val="Hyperlink"/>
+    <w:basedOn w:val="Carpredefinitoparagrafo"/>
+    <w:uiPriority w:val="99"/>
+    <w:unhideWhenUsed/>
+    <w:rsid w:val="009B7666"/>
+    <w:rPr>
+      <w:color w:val="0563C1" w:themeColor="hyperlink"/>
+      <w:u w:val="single"/>
+    </w:rPr>
   </w:style>
 </w:styles>
 </file>

</xml_diff>